<commit_message>
mongoDB material: eCommerce question is updated without solution
</commit_message>
<xml_diff>
--- a/mongodb/eCommerce_db.docx
+++ b/mongodb/eCommerce_db.docx
@@ -254,20 +254,7 @@
           <w:szCs w:val="24"/>
           <w:lang w:eastAsia="en-IN"/>
         </w:rPr>
-        <w:t xml:space="preserve">Group the </w:t>
-      </w:r>
-      <w:bookmarkStart w:id="0" w:name="_GoBack"/>
-      <w:bookmarkEnd w:id="0"/>
-      <w:r>
-        <w:rPr>
-          <w:rFonts w:eastAsia="Times New Roman" w:cstheme="minorHAnsi"/>
-          <w:b/>
-          <w:bCs/>
-          <w:sz w:val="24"/>
-          <w:szCs w:val="24"/>
-          <w:lang w:eastAsia="en-IN"/>
-        </w:rPr>
-        <w:t xml:space="preserve">data by </w:t>
+        <w:t xml:space="preserve">Group the data by </w:t>
       </w:r>
       <w:proofErr w:type="spellStart"/>
       <w:r>
@@ -3391,1529 +3378,8 @@
         <w:lastRenderedPageBreak/>
         <w:t>Solution:</w:t>
       </w:r>
-    </w:p>
-    <w:p>
-      <w:pPr>
-        <w:spacing w:after="0" w:line="240" w:lineRule="auto"/>
-        <w:rPr>
-          <w:rFonts w:cstheme="minorHAnsi"/>
-          <w:sz w:val="16"/>
-          <w:szCs w:val="16"/>
-          <w:lang w:val="en-US"/>
-        </w:rPr>
-      </w:pPr>
-      <w:proofErr w:type="spellStart"/>
-      <w:proofErr w:type="gramStart"/>
-      <w:r>
-        <w:rPr>
-          <w:rFonts w:cstheme="minorHAnsi"/>
-          <w:sz w:val="16"/>
-          <w:szCs w:val="16"/>
-          <w:lang w:val="en-US"/>
-        </w:rPr>
-        <w:t>db.orders.aggregate</w:t>
-      </w:r>
-      <w:proofErr w:type="spellEnd"/>
-      <w:r>
-        <w:rPr>
-          <w:rFonts w:cstheme="minorHAnsi"/>
-          <w:sz w:val="16"/>
-          <w:szCs w:val="16"/>
-          <w:lang w:val="en-US"/>
-        </w:rPr>
-        <w:t>([</w:t>
-      </w:r>
-      <w:proofErr w:type="gramEnd"/>
-    </w:p>
-    <w:p>
-      <w:pPr>
-        <w:spacing w:after="0" w:line="240" w:lineRule="auto"/>
-        <w:rPr>
-          <w:rFonts w:cstheme="minorHAnsi"/>
-          <w:b/>
-          <w:sz w:val="16"/>
-          <w:szCs w:val="16"/>
-          <w:lang w:val="en-US"/>
-        </w:rPr>
-      </w:pPr>
-      <w:r>
-        <w:rPr>
-          <w:rFonts w:cstheme="minorHAnsi"/>
-          <w:b/>
-          <w:sz w:val="16"/>
-          <w:szCs w:val="16"/>
-          <w:lang w:val="en-US"/>
-        </w:rPr>
-        <w:t xml:space="preserve">  // Stage 1: Filter completed orders</w:t>
-      </w:r>
-    </w:p>
-    <w:p>
-      <w:pPr>
-        <w:spacing w:after="0" w:line="240" w:lineRule="auto"/>
-        <w:rPr>
-          <w:rFonts w:cstheme="minorHAnsi"/>
-          <w:sz w:val="16"/>
-          <w:szCs w:val="16"/>
-          <w:lang w:val="en-US"/>
-        </w:rPr>
-      </w:pPr>
-      <w:r>
-        <w:rPr>
-          <w:rFonts w:cstheme="minorHAnsi"/>
-          <w:sz w:val="16"/>
-          <w:szCs w:val="16"/>
-          <w:lang w:val="en-US"/>
-        </w:rPr>
-        <w:t xml:space="preserve">  </w:t>
-      </w:r>
-      <w:proofErr w:type="gramStart"/>
-      <w:r>
-        <w:rPr>
-          <w:rFonts w:cstheme="minorHAnsi"/>
-          <w:sz w:val="16"/>
-          <w:szCs w:val="16"/>
-          <w:lang w:val="en-US"/>
-        </w:rPr>
-        <w:t>{ $</w:t>
-      </w:r>
-      <w:proofErr w:type="gramEnd"/>
-      <w:r>
-        <w:rPr>
-          <w:rFonts w:cstheme="minorHAnsi"/>
-          <w:sz w:val="16"/>
-          <w:szCs w:val="16"/>
-          <w:lang w:val="en-US"/>
-        </w:rPr>
-        <w:t>match: { status: "completed" } },</w:t>
-      </w:r>
-    </w:p>
-    <w:p>
-      <w:pPr>
-        <w:spacing w:after="0" w:line="240" w:lineRule="auto"/>
-        <w:rPr>
-          <w:rFonts w:cstheme="minorHAnsi"/>
-          <w:sz w:val="16"/>
-          <w:szCs w:val="16"/>
-          <w:lang w:val="en-US"/>
-        </w:rPr>
-      </w:pPr>
-    </w:p>
-    <w:p>
-      <w:pPr>
-        <w:spacing w:after="0" w:line="240" w:lineRule="auto"/>
-        <w:rPr>
-          <w:rFonts w:cstheme="minorHAnsi"/>
-          <w:b/>
-          <w:sz w:val="16"/>
-          <w:szCs w:val="16"/>
-          <w:lang w:val="en-US"/>
-        </w:rPr>
-      </w:pPr>
-      <w:r>
-        <w:rPr>
-          <w:rFonts w:cstheme="minorHAnsi"/>
-          <w:b/>
-          <w:sz w:val="16"/>
-          <w:szCs w:val="16"/>
-          <w:lang w:val="en-US"/>
-        </w:rPr>
-        <w:t xml:space="preserve">  // Stage 2: Join with products collection to get product details</w:t>
-      </w:r>
-    </w:p>
-    <w:p>
-      <w:pPr>
-        <w:spacing w:after="0" w:line="240" w:lineRule="auto"/>
-        <w:rPr>
-          <w:rFonts w:cstheme="minorHAnsi"/>
-          <w:sz w:val="16"/>
-          <w:szCs w:val="16"/>
-          <w:lang w:val="en-US"/>
-        </w:rPr>
-      </w:pPr>
-      <w:r>
-        <w:rPr>
-          <w:rFonts w:cstheme="minorHAnsi"/>
-          <w:sz w:val="16"/>
-          <w:szCs w:val="16"/>
-          <w:lang w:val="en-US"/>
-        </w:rPr>
-        <w:t xml:space="preserve">  {</w:t>
-      </w:r>
-    </w:p>
-    <w:p>
-      <w:pPr>
-        <w:spacing w:after="0" w:line="240" w:lineRule="auto"/>
-        <w:rPr>
-          <w:rFonts w:cstheme="minorHAnsi"/>
-          <w:sz w:val="16"/>
-          <w:szCs w:val="16"/>
-          <w:lang w:val="en-US"/>
-        </w:rPr>
-      </w:pPr>
-      <w:r>
-        <w:rPr>
-          <w:rFonts w:cstheme="minorHAnsi"/>
-          <w:sz w:val="16"/>
-          <w:szCs w:val="16"/>
-          <w:lang w:val="en-US"/>
-        </w:rPr>
-        <w:t xml:space="preserve">    $lookup: {</w:t>
-      </w:r>
-    </w:p>
-    <w:p>
-      <w:pPr>
-        <w:spacing w:after="0" w:line="240" w:lineRule="auto"/>
-        <w:rPr>
-          <w:rFonts w:cstheme="minorHAnsi"/>
-          <w:sz w:val="16"/>
-          <w:szCs w:val="16"/>
-          <w:lang w:val="en-US"/>
-        </w:rPr>
-      </w:pPr>
-      <w:r>
-        <w:rPr>
-          <w:rFonts w:cstheme="minorHAnsi"/>
-          <w:sz w:val="16"/>
-          <w:szCs w:val="16"/>
-          <w:lang w:val="en-US"/>
-        </w:rPr>
-        <w:t xml:space="preserve">      </w:t>
-      </w:r>
-      <w:proofErr w:type="gramStart"/>
-      <w:r>
-        <w:rPr>
-          <w:rFonts w:cstheme="minorHAnsi"/>
-          <w:sz w:val="16"/>
-          <w:szCs w:val="16"/>
-          <w:lang w:val="en-US"/>
-        </w:rPr>
-        <w:t>from</w:t>
-      </w:r>
-      <w:proofErr w:type="gramEnd"/>
-      <w:r>
-        <w:rPr>
-          <w:rFonts w:cstheme="minorHAnsi"/>
-          <w:sz w:val="16"/>
-          <w:szCs w:val="16"/>
-          <w:lang w:val="en-US"/>
-        </w:rPr>
-        <w:t>: "products",</w:t>
-      </w:r>
-    </w:p>
-    <w:p>
-      <w:pPr>
-        <w:spacing w:after="0" w:line="240" w:lineRule="auto"/>
-        <w:rPr>
-          <w:rFonts w:cstheme="minorHAnsi"/>
-          <w:sz w:val="16"/>
-          <w:szCs w:val="16"/>
-          <w:lang w:val="en-US"/>
-        </w:rPr>
-      </w:pPr>
-      <w:r>
-        <w:rPr>
-          <w:rFonts w:cstheme="minorHAnsi"/>
-          <w:sz w:val="16"/>
-          <w:szCs w:val="16"/>
-          <w:lang w:val="en-US"/>
-        </w:rPr>
-        <w:t xml:space="preserve">      </w:t>
-      </w:r>
-      <w:proofErr w:type="spellStart"/>
-      <w:proofErr w:type="gramStart"/>
-      <w:r>
-        <w:rPr>
-          <w:rFonts w:cstheme="minorHAnsi"/>
-          <w:sz w:val="16"/>
-          <w:szCs w:val="16"/>
-          <w:lang w:val="en-US"/>
-        </w:rPr>
-        <w:t>localField</w:t>
-      </w:r>
-      <w:proofErr w:type="spellEnd"/>
-      <w:proofErr w:type="gramEnd"/>
-      <w:r>
-        <w:rPr>
-          <w:rFonts w:cstheme="minorHAnsi"/>
-          <w:sz w:val="16"/>
-          <w:szCs w:val="16"/>
-          <w:lang w:val="en-US"/>
-        </w:rPr>
-        <w:t>: "</w:t>
-      </w:r>
-      <w:proofErr w:type="spellStart"/>
-      <w:r>
-        <w:rPr>
-          <w:rFonts w:cstheme="minorHAnsi"/>
-          <w:sz w:val="16"/>
-          <w:szCs w:val="16"/>
-          <w:lang w:val="en-US"/>
-        </w:rPr>
-        <w:t>productId</w:t>
-      </w:r>
-      <w:proofErr w:type="spellEnd"/>
-      <w:r>
-        <w:rPr>
-          <w:rFonts w:cstheme="minorHAnsi"/>
-          <w:sz w:val="16"/>
-          <w:szCs w:val="16"/>
-          <w:lang w:val="en-US"/>
-        </w:rPr>
-        <w:t>",</w:t>
-      </w:r>
-    </w:p>
-    <w:p>
-      <w:pPr>
-        <w:spacing w:after="0" w:line="240" w:lineRule="auto"/>
-        <w:rPr>
-          <w:rFonts w:cstheme="minorHAnsi"/>
-          <w:sz w:val="16"/>
-          <w:szCs w:val="16"/>
-          <w:lang w:val="en-US"/>
-        </w:rPr>
-      </w:pPr>
-      <w:r>
-        <w:rPr>
-          <w:rFonts w:cstheme="minorHAnsi"/>
-          <w:sz w:val="16"/>
-          <w:szCs w:val="16"/>
-          <w:lang w:val="en-US"/>
-        </w:rPr>
-        <w:t xml:space="preserve">      </w:t>
-      </w:r>
-      <w:proofErr w:type="spellStart"/>
-      <w:proofErr w:type="gramStart"/>
-      <w:r>
-        <w:rPr>
-          <w:rFonts w:cstheme="minorHAnsi"/>
-          <w:sz w:val="16"/>
-          <w:szCs w:val="16"/>
-          <w:lang w:val="en-US"/>
-        </w:rPr>
-        <w:t>foreignField</w:t>
-      </w:r>
-      <w:proofErr w:type="spellEnd"/>
-      <w:proofErr w:type="gramEnd"/>
-      <w:r>
-        <w:rPr>
-          <w:rFonts w:cstheme="minorHAnsi"/>
-          <w:sz w:val="16"/>
-          <w:szCs w:val="16"/>
-          <w:lang w:val="en-US"/>
-        </w:rPr>
-        <w:t>: "_id",</w:t>
-      </w:r>
-    </w:p>
-    <w:p>
-      <w:pPr>
-        <w:spacing w:after="0" w:line="240" w:lineRule="auto"/>
-        <w:rPr>
-          <w:rFonts w:cstheme="minorHAnsi"/>
-          <w:sz w:val="16"/>
-          <w:szCs w:val="16"/>
-          <w:lang w:val="en-US"/>
-        </w:rPr>
-      </w:pPr>
-      <w:r>
-        <w:rPr>
-          <w:rFonts w:cstheme="minorHAnsi"/>
-          <w:sz w:val="16"/>
-          <w:szCs w:val="16"/>
-          <w:lang w:val="en-US"/>
-        </w:rPr>
-        <w:t xml:space="preserve">      </w:t>
-      </w:r>
-      <w:proofErr w:type="gramStart"/>
-      <w:r>
-        <w:rPr>
-          <w:rFonts w:cstheme="minorHAnsi"/>
-          <w:sz w:val="16"/>
-          <w:szCs w:val="16"/>
-          <w:lang w:val="en-US"/>
-        </w:rPr>
-        <w:t>as</w:t>
-      </w:r>
-      <w:proofErr w:type="gramEnd"/>
-      <w:r>
-        <w:rPr>
-          <w:rFonts w:cstheme="minorHAnsi"/>
-          <w:sz w:val="16"/>
-          <w:szCs w:val="16"/>
-          <w:lang w:val="en-US"/>
-        </w:rPr>
-        <w:t>: "</w:t>
-      </w:r>
-      <w:proofErr w:type="spellStart"/>
-      <w:r>
-        <w:rPr>
-          <w:rFonts w:cstheme="minorHAnsi"/>
-          <w:sz w:val="16"/>
-          <w:szCs w:val="16"/>
-          <w:lang w:val="en-US"/>
-        </w:rPr>
-        <w:t>productDetails</w:t>
-      </w:r>
-      <w:proofErr w:type="spellEnd"/>
-      <w:r>
-        <w:rPr>
-          <w:rFonts w:cstheme="minorHAnsi"/>
-          <w:sz w:val="16"/>
-          <w:szCs w:val="16"/>
-          <w:lang w:val="en-US"/>
-        </w:rPr>
-        <w:t>"</w:t>
-      </w:r>
-    </w:p>
-    <w:p>
-      <w:pPr>
-        <w:spacing w:after="0" w:line="240" w:lineRule="auto"/>
-        <w:rPr>
-          <w:rFonts w:cstheme="minorHAnsi"/>
-          <w:sz w:val="16"/>
-          <w:szCs w:val="16"/>
-          <w:lang w:val="en-US"/>
-        </w:rPr>
-      </w:pPr>
-      <w:r>
-        <w:rPr>
-          <w:rFonts w:cstheme="minorHAnsi"/>
-          <w:sz w:val="16"/>
-          <w:szCs w:val="16"/>
-          <w:lang w:val="en-US"/>
-        </w:rPr>
-        <w:t xml:space="preserve">    }</w:t>
-      </w:r>
-    </w:p>
-    <w:p>
-      <w:pPr>
-        <w:spacing w:after="0" w:line="240" w:lineRule="auto"/>
-        <w:rPr>
-          <w:rFonts w:cstheme="minorHAnsi"/>
-          <w:sz w:val="16"/>
-          <w:szCs w:val="16"/>
-          <w:lang w:val="en-US"/>
-        </w:rPr>
-      </w:pPr>
-      <w:r>
-        <w:rPr>
-          <w:rFonts w:cstheme="minorHAnsi"/>
-          <w:sz w:val="16"/>
-          <w:szCs w:val="16"/>
-          <w:lang w:val="en-US"/>
-        </w:rPr>
-        <w:t xml:space="preserve">  },</w:t>
-      </w:r>
-    </w:p>
-    <w:p>
-      <w:pPr>
-        <w:spacing w:after="0" w:line="240" w:lineRule="auto"/>
-        <w:rPr>
-          <w:rFonts w:cstheme="minorHAnsi"/>
-          <w:sz w:val="16"/>
-          <w:szCs w:val="16"/>
-          <w:lang w:val="en-US"/>
-        </w:rPr>
-      </w:pPr>
-    </w:p>
-    <w:p>
-      <w:pPr>
-        <w:spacing w:after="0" w:line="240" w:lineRule="auto"/>
-        <w:rPr>
-          <w:rFonts w:cstheme="minorHAnsi"/>
-          <w:b/>
-          <w:sz w:val="16"/>
-          <w:szCs w:val="16"/>
-          <w:lang w:val="en-US"/>
-        </w:rPr>
-      </w:pPr>
-      <w:r>
-        <w:rPr>
-          <w:rFonts w:cstheme="minorHAnsi"/>
-          <w:b/>
-          <w:sz w:val="16"/>
-          <w:szCs w:val="16"/>
-          <w:lang w:val="en-US"/>
-        </w:rPr>
-        <w:t xml:space="preserve">  // Stage 3: Unwind the </w:t>
-      </w:r>
-      <w:proofErr w:type="spellStart"/>
-      <w:r>
-        <w:rPr>
-          <w:rFonts w:cstheme="minorHAnsi"/>
-          <w:b/>
-          <w:sz w:val="16"/>
-          <w:szCs w:val="16"/>
-          <w:lang w:val="en-US"/>
-        </w:rPr>
-        <w:t>productDetails</w:t>
-      </w:r>
-      <w:proofErr w:type="spellEnd"/>
-      <w:r>
-        <w:rPr>
-          <w:rFonts w:cstheme="minorHAnsi"/>
-          <w:b/>
-          <w:sz w:val="16"/>
-          <w:szCs w:val="16"/>
-          <w:lang w:val="en-US"/>
-        </w:rPr>
-        <w:t xml:space="preserve"> array</w:t>
-      </w:r>
-    </w:p>
-    <w:p>
-      <w:pPr>
-        <w:spacing w:after="0" w:line="240" w:lineRule="auto"/>
-        <w:rPr>
-          <w:rFonts w:cstheme="minorHAnsi"/>
-          <w:sz w:val="16"/>
-          <w:szCs w:val="16"/>
-          <w:lang w:val="en-US"/>
-        </w:rPr>
-      </w:pPr>
-      <w:r>
-        <w:rPr>
-          <w:rFonts w:cstheme="minorHAnsi"/>
-          <w:sz w:val="16"/>
-          <w:szCs w:val="16"/>
-          <w:lang w:val="en-US"/>
-        </w:rPr>
-        <w:t xml:space="preserve">  </w:t>
-      </w:r>
-      <w:proofErr w:type="gramStart"/>
-      <w:r>
-        <w:rPr>
-          <w:rFonts w:cstheme="minorHAnsi"/>
-          <w:sz w:val="16"/>
-          <w:szCs w:val="16"/>
-          <w:lang w:val="en-US"/>
-        </w:rPr>
-        <w:t>{ $</w:t>
-      </w:r>
-      <w:proofErr w:type="gramEnd"/>
-      <w:r>
-        <w:rPr>
-          <w:rFonts w:cstheme="minorHAnsi"/>
-          <w:sz w:val="16"/>
-          <w:szCs w:val="16"/>
-          <w:lang w:val="en-US"/>
-        </w:rPr>
-        <w:t>unwind: "$</w:t>
-      </w:r>
-      <w:proofErr w:type="spellStart"/>
-      <w:r>
-        <w:rPr>
-          <w:rFonts w:cstheme="minorHAnsi"/>
-          <w:sz w:val="16"/>
-          <w:szCs w:val="16"/>
-          <w:lang w:val="en-US"/>
-        </w:rPr>
-        <w:t>productDetails</w:t>
-      </w:r>
-      <w:proofErr w:type="spellEnd"/>
-      <w:r>
-        <w:rPr>
-          <w:rFonts w:cstheme="minorHAnsi"/>
-          <w:sz w:val="16"/>
-          <w:szCs w:val="16"/>
-          <w:lang w:val="en-US"/>
-        </w:rPr>
-        <w:t>" },</w:t>
-      </w:r>
-    </w:p>
-    <w:p>
-      <w:pPr>
-        <w:spacing w:after="0" w:line="240" w:lineRule="auto"/>
-        <w:rPr>
-          <w:rFonts w:cstheme="minorHAnsi"/>
-          <w:sz w:val="16"/>
-          <w:szCs w:val="16"/>
-          <w:lang w:val="en-US"/>
-        </w:rPr>
-      </w:pPr>
-    </w:p>
-    <w:p>
-      <w:pPr>
-        <w:spacing w:after="0" w:line="240" w:lineRule="auto"/>
-        <w:rPr>
-          <w:rFonts w:cstheme="minorHAnsi"/>
-          <w:b/>
-          <w:sz w:val="16"/>
-          <w:szCs w:val="16"/>
-          <w:lang w:val="en-US"/>
-        </w:rPr>
-      </w:pPr>
-      <w:r>
-        <w:rPr>
-          <w:rFonts w:cstheme="minorHAnsi"/>
-          <w:b/>
-          <w:sz w:val="16"/>
-          <w:szCs w:val="16"/>
-          <w:lang w:val="en-US"/>
-        </w:rPr>
-        <w:t xml:space="preserve">  // Stage 4: Group by </w:t>
-      </w:r>
-      <w:proofErr w:type="spellStart"/>
-      <w:r>
-        <w:rPr>
-          <w:rFonts w:cstheme="minorHAnsi"/>
-          <w:b/>
-          <w:sz w:val="16"/>
-          <w:szCs w:val="16"/>
-          <w:lang w:val="en-US"/>
-        </w:rPr>
-        <w:t>customerId</w:t>
-      </w:r>
-      <w:proofErr w:type="spellEnd"/>
-      <w:r>
-        <w:rPr>
-          <w:rFonts w:cstheme="minorHAnsi"/>
-          <w:b/>
-          <w:sz w:val="16"/>
-          <w:szCs w:val="16"/>
-          <w:lang w:val="en-US"/>
-        </w:rPr>
-        <w:t xml:space="preserve"> and calculate total amount spent</w:t>
-      </w:r>
-    </w:p>
-    <w:p>
-      <w:pPr>
-        <w:spacing w:after="0" w:line="240" w:lineRule="auto"/>
-        <w:rPr>
-          <w:rFonts w:cstheme="minorHAnsi"/>
-          <w:sz w:val="16"/>
-          <w:szCs w:val="16"/>
-          <w:lang w:val="en-US"/>
-        </w:rPr>
-      </w:pPr>
-      <w:r>
-        <w:rPr>
-          <w:rFonts w:cstheme="minorHAnsi"/>
-          <w:sz w:val="16"/>
-          <w:szCs w:val="16"/>
-          <w:lang w:val="en-US"/>
-        </w:rPr>
-        <w:t xml:space="preserve">  {</w:t>
-      </w:r>
-    </w:p>
-    <w:p>
-      <w:pPr>
-        <w:spacing w:after="0" w:line="240" w:lineRule="auto"/>
-        <w:rPr>
-          <w:rFonts w:cstheme="minorHAnsi"/>
-          <w:sz w:val="16"/>
-          <w:szCs w:val="16"/>
-          <w:lang w:val="en-US"/>
-        </w:rPr>
-      </w:pPr>
-      <w:r>
-        <w:rPr>
-          <w:rFonts w:cstheme="minorHAnsi"/>
-          <w:sz w:val="16"/>
-          <w:szCs w:val="16"/>
-          <w:lang w:val="en-US"/>
-        </w:rPr>
-        <w:t xml:space="preserve">    $group: {</w:t>
-      </w:r>
-    </w:p>
-    <w:p>
-      <w:pPr>
-        <w:spacing w:after="0" w:line="240" w:lineRule="auto"/>
-        <w:rPr>
-          <w:rFonts w:cstheme="minorHAnsi"/>
-          <w:sz w:val="16"/>
-          <w:szCs w:val="16"/>
-          <w:lang w:val="en-US"/>
-        </w:rPr>
-      </w:pPr>
-      <w:r>
-        <w:rPr>
-          <w:rFonts w:cstheme="minorHAnsi"/>
-          <w:sz w:val="16"/>
-          <w:szCs w:val="16"/>
-          <w:lang w:val="en-US"/>
-        </w:rPr>
-        <w:t xml:space="preserve">      _id: "$</w:t>
-      </w:r>
-      <w:proofErr w:type="spellStart"/>
-      <w:r>
-        <w:rPr>
-          <w:rFonts w:cstheme="minorHAnsi"/>
-          <w:sz w:val="16"/>
-          <w:szCs w:val="16"/>
-          <w:lang w:val="en-US"/>
-        </w:rPr>
-        <w:t>customerId</w:t>
-      </w:r>
-      <w:proofErr w:type="spellEnd"/>
-      <w:r>
-        <w:rPr>
-          <w:rFonts w:cstheme="minorHAnsi"/>
-          <w:sz w:val="16"/>
-          <w:szCs w:val="16"/>
-          <w:lang w:val="en-US"/>
-        </w:rPr>
-        <w:t>",</w:t>
-      </w:r>
-    </w:p>
-    <w:p>
-      <w:pPr>
-        <w:spacing w:after="0" w:line="240" w:lineRule="auto"/>
-        <w:rPr>
-          <w:rFonts w:cstheme="minorHAnsi"/>
-          <w:sz w:val="16"/>
-          <w:szCs w:val="16"/>
-          <w:lang w:val="en-US"/>
-        </w:rPr>
-      </w:pPr>
-      <w:r>
-        <w:rPr>
-          <w:rFonts w:cstheme="minorHAnsi"/>
-          <w:sz w:val="16"/>
-          <w:szCs w:val="16"/>
-          <w:lang w:val="en-US"/>
-        </w:rPr>
-        <w:t xml:space="preserve">      </w:t>
-      </w:r>
-      <w:proofErr w:type="spellStart"/>
-      <w:proofErr w:type="gramStart"/>
-      <w:r>
-        <w:rPr>
-          <w:rFonts w:cstheme="minorHAnsi"/>
-          <w:sz w:val="16"/>
-          <w:szCs w:val="16"/>
-          <w:lang w:val="en-US"/>
-        </w:rPr>
-        <w:t>totalAmountSpent</w:t>
-      </w:r>
-      <w:proofErr w:type="spellEnd"/>
-      <w:proofErr w:type="gramEnd"/>
-      <w:r>
-        <w:rPr>
-          <w:rFonts w:cstheme="minorHAnsi"/>
-          <w:sz w:val="16"/>
-          <w:szCs w:val="16"/>
-          <w:lang w:val="en-US"/>
-        </w:rPr>
-        <w:t>: { $sum: "$amount" },</w:t>
-      </w:r>
-    </w:p>
-    <w:p>
-      <w:pPr>
-        <w:spacing w:after="0" w:line="240" w:lineRule="auto"/>
-        <w:rPr>
-          <w:rFonts w:cstheme="minorHAnsi"/>
-          <w:sz w:val="16"/>
-          <w:szCs w:val="16"/>
-          <w:lang w:val="en-US"/>
-        </w:rPr>
-      </w:pPr>
-      <w:r>
-        <w:rPr>
-          <w:rFonts w:cstheme="minorHAnsi"/>
-          <w:sz w:val="16"/>
-          <w:szCs w:val="16"/>
-          <w:lang w:val="en-US"/>
-        </w:rPr>
-        <w:t xml:space="preserve">      </w:t>
-      </w:r>
-      <w:proofErr w:type="gramStart"/>
-      <w:r>
-        <w:rPr>
-          <w:rFonts w:cstheme="minorHAnsi"/>
-          <w:sz w:val="16"/>
-          <w:szCs w:val="16"/>
-          <w:lang w:val="en-US"/>
-        </w:rPr>
-        <w:t>products</w:t>
-      </w:r>
-      <w:proofErr w:type="gramEnd"/>
-      <w:r>
-        <w:rPr>
-          <w:rFonts w:cstheme="minorHAnsi"/>
-          <w:sz w:val="16"/>
-          <w:szCs w:val="16"/>
-          <w:lang w:val="en-US"/>
-        </w:rPr>
-        <w:t>: { $push: {</w:t>
-      </w:r>
-    </w:p>
-    <w:p>
-      <w:pPr>
-        <w:spacing w:after="0" w:line="240" w:lineRule="auto"/>
-        <w:rPr>
-          <w:rFonts w:cstheme="minorHAnsi"/>
-          <w:sz w:val="16"/>
-          <w:szCs w:val="16"/>
-          <w:lang w:val="en-US"/>
-        </w:rPr>
-      </w:pPr>
-      <w:r>
-        <w:rPr>
-          <w:rFonts w:cstheme="minorHAnsi"/>
-          <w:sz w:val="16"/>
-          <w:szCs w:val="16"/>
-          <w:lang w:val="en-US"/>
-        </w:rPr>
-        <w:t xml:space="preserve">        </w:t>
-      </w:r>
-      <w:proofErr w:type="spellStart"/>
-      <w:proofErr w:type="gramStart"/>
-      <w:r>
-        <w:rPr>
-          <w:rFonts w:cstheme="minorHAnsi"/>
-          <w:sz w:val="16"/>
-          <w:szCs w:val="16"/>
-          <w:lang w:val="en-US"/>
-        </w:rPr>
-        <w:t>productId</w:t>
-      </w:r>
-      <w:proofErr w:type="spellEnd"/>
-      <w:proofErr w:type="gramEnd"/>
-      <w:r>
-        <w:rPr>
-          <w:rFonts w:cstheme="minorHAnsi"/>
-          <w:sz w:val="16"/>
-          <w:szCs w:val="16"/>
-          <w:lang w:val="en-US"/>
-        </w:rPr>
-        <w:t>: "$</w:t>
-      </w:r>
-      <w:proofErr w:type="spellStart"/>
-      <w:r>
-        <w:rPr>
-          <w:rFonts w:cstheme="minorHAnsi"/>
-          <w:sz w:val="16"/>
-          <w:szCs w:val="16"/>
-          <w:lang w:val="en-US"/>
-        </w:rPr>
-        <w:t>productId</w:t>
-      </w:r>
-      <w:proofErr w:type="spellEnd"/>
-      <w:r>
-        <w:rPr>
-          <w:rFonts w:cstheme="minorHAnsi"/>
-          <w:sz w:val="16"/>
-          <w:szCs w:val="16"/>
-          <w:lang w:val="en-US"/>
-        </w:rPr>
-        <w:t>",</w:t>
-      </w:r>
-    </w:p>
-    <w:p>
-      <w:pPr>
-        <w:spacing w:after="0" w:line="240" w:lineRule="auto"/>
-        <w:rPr>
-          <w:rFonts w:cstheme="minorHAnsi"/>
-          <w:sz w:val="16"/>
-          <w:szCs w:val="16"/>
-          <w:lang w:val="en-US"/>
-        </w:rPr>
-      </w:pPr>
-      <w:r>
-        <w:rPr>
-          <w:rFonts w:cstheme="minorHAnsi"/>
-          <w:sz w:val="16"/>
-          <w:szCs w:val="16"/>
-          <w:lang w:val="en-US"/>
-        </w:rPr>
-        <w:t xml:space="preserve">        </w:t>
-      </w:r>
-      <w:proofErr w:type="spellStart"/>
-      <w:proofErr w:type="gramStart"/>
-      <w:r>
-        <w:rPr>
-          <w:rFonts w:cstheme="minorHAnsi"/>
-          <w:sz w:val="16"/>
-          <w:szCs w:val="16"/>
-          <w:lang w:val="en-US"/>
-        </w:rPr>
-        <w:t>productName</w:t>
-      </w:r>
-      <w:proofErr w:type="spellEnd"/>
-      <w:proofErr w:type="gramEnd"/>
-      <w:r>
-        <w:rPr>
-          <w:rFonts w:cstheme="minorHAnsi"/>
-          <w:sz w:val="16"/>
-          <w:szCs w:val="16"/>
-          <w:lang w:val="en-US"/>
-        </w:rPr>
-        <w:t>: "$productDetails.name",</w:t>
-      </w:r>
-    </w:p>
-    <w:p>
-      <w:pPr>
-        <w:spacing w:after="0" w:line="240" w:lineRule="auto"/>
-        <w:rPr>
-          <w:rFonts w:cstheme="minorHAnsi"/>
-          <w:sz w:val="16"/>
-          <w:szCs w:val="16"/>
-          <w:lang w:val="en-US"/>
-        </w:rPr>
-      </w:pPr>
-      <w:r>
-        <w:rPr>
-          <w:rFonts w:cstheme="minorHAnsi"/>
-          <w:sz w:val="16"/>
-          <w:szCs w:val="16"/>
-          <w:lang w:val="en-US"/>
-        </w:rPr>
-        <w:t xml:space="preserve">        </w:t>
-      </w:r>
-      <w:proofErr w:type="spellStart"/>
-      <w:proofErr w:type="gramStart"/>
-      <w:r>
-        <w:rPr>
-          <w:rFonts w:cstheme="minorHAnsi"/>
-          <w:sz w:val="16"/>
-          <w:szCs w:val="16"/>
-          <w:lang w:val="en-US"/>
-        </w:rPr>
-        <w:t>productPrice</w:t>
-      </w:r>
-      <w:proofErr w:type="spellEnd"/>
-      <w:proofErr w:type="gramEnd"/>
-      <w:r>
-        <w:rPr>
-          <w:rFonts w:cstheme="minorHAnsi"/>
-          <w:sz w:val="16"/>
-          <w:szCs w:val="16"/>
-          <w:lang w:val="en-US"/>
-        </w:rPr>
-        <w:t>: "$</w:t>
-      </w:r>
-      <w:proofErr w:type="spellStart"/>
-      <w:r>
-        <w:rPr>
-          <w:rFonts w:cstheme="minorHAnsi"/>
-          <w:sz w:val="16"/>
-          <w:szCs w:val="16"/>
-          <w:lang w:val="en-US"/>
-        </w:rPr>
-        <w:t>productDetails.price</w:t>
-      </w:r>
-      <w:proofErr w:type="spellEnd"/>
-      <w:r>
-        <w:rPr>
-          <w:rFonts w:cstheme="minorHAnsi"/>
-          <w:sz w:val="16"/>
-          <w:szCs w:val="16"/>
-          <w:lang w:val="en-US"/>
-        </w:rPr>
-        <w:t>",</w:t>
-      </w:r>
-    </w:p>
-    <w:p>
-      <w:pPr>
-        <w:spacing w:after="0" w:line="240" w:lineRule="auto"/>
-        <w:rPr>
-          <w:rFonts w:cstheme="minorHAnsi"/>
-          <w:sz w:val="16"/>
-          <w:szCs w:val="16"/>
-          <w:lang w:val="en-US"/>
-        </w:rPr>
-      </w:pPr>
-      <w:r>
-        <w:rPr>
-          <w:rFonts w:cstheme="minorHAnsi"/>
-          <w:sz w:val="16"/>
-          <w:szCs w:val="16"/>
-          <w:lang w:val="en-US"/>
-        </w:rPr>
-        <w:t xml:space="preserve">        </w:t>
-      </w:r>
-      <w:proofErr w:type="gramStart"/>
-      <w:r>
-        <w:rPr>
-          <w:rFonts w:cstheme="minorHAnsi"/>
-          <w:sz w:val="16"/>
-          <w:szCs w:val="16"/>
-          <w:lang w:val="en-US"/>
-        </w:rPr>
-        <w:t>amount</w:t>
-      </w:r>
-      <w:proofErr w:type="gramEnd"/>
-      <w:r>
-        <w:rPr>
-          <w:rFonts w:cstheme="minorHAnsi"/>
-          <w:sz w:val="16"/>
-          <w:szCs w:val="16"/>
-          <w:lang w:val="en-US"/>
-        </w:rPr>
-        <w:t>: "$amount"</w:t>
-      </w:r>
-    </w:p>
-    <w:p>
-      <w:pPr>
-        <w:spacing w:after="0" w:line="240" w:lineRule="auto"/>
-        <w:rPr>
-          <w:rFonts w:cstheme="minorHAnsi"/>
-          <w:sz w:val="16"/>
-          <w:szCs w:val="16"/>
-          <w:lang w:val="en-US"/>
-        </w:rPr>
-      </w:pPr>
-      <w:r>
-        <w:rPr>
-          <w:rFonts w:cstheme="minorHAnsi"/>
-          <w:sz w:val="16"/>
-          <w:szCs w:val="16"/>
-          <w:lang w:val="en-US"/>
-        </w:rPr>
-        <w:t xml:space="preserve">      }}</w:t>
-      </w:r>
-    </w:p>
-    <w:p>
-      <w:pPr>
-        <w:spacing w:after="0" w:line="240" w:lineRule="auto"/>
-        <w:rPr>
-          <w:rFonts w:cstheme="minorHAnsi"/>
-          <w:sz w:val="16"/>
-          <w:szCs w:val="16"/>
-          <w:lang w:val="en-US"/>
-        </w:rPr>
-      </w:pPr>
-      <w:r>
-        <w:rPr>
-          <w:rFonts w:cstheme="minorHAnsi"/>
-          <w:sz w:val="16"/>
-          <w:szCs w:val="16"/>
-          <w:lang w:val="en-US"/>
-        </w:rPr>
-        <w:t xml:space="preserve">    }</w:t>
-      </w:r>
-    </w:p>
-    <w:p>
-      <w:pPr>
-        <w:spacing w:after="0" w:line="240" w:lineRule="auto"/>
-        <w:rPr>
-          <w:rFonts w:cstheme="minorHAnsi"/>
-          <w:sz w:val="16"/>
-          <w:szCs w:val="16"/>
-          <w:lang w:val="en-US"/>
-        </w:rPr>
-      </w:pPr>
-      <w:r>
-        <w:rPr>
-          <w:rFonts w:cstheme="minorHAnsi"/>
-          <w:sz w:val="16"/>
-          <w:szCs w:val="16"/>
-          <w:lang w:val="en-US"/>
-        </w:rPr>
-        <w:t xml:space="preserve">  },</w:t>
-      </w:r>
-    </w:p>
-    <w:p>
-      <w:pPr>
-        <w:spacing w:after="0" w:line="240" w:lineRule="auto"/>
-        <w:rPr>
-          <w:rFonts w:cstheme="minorHAnsi"/>
-          <w:sz w:val="16"/>
-          <w:szCs w:val="16"/>
-          <w:lang w:val="en-US"/>
-        </w:rPr>
-      </w:pPr>
-    </w:p>
-    <w:p>
-      <w:pPr>
-        <w:spacing w:after="0" w:line="240" w:lineRule="auto"/>
-        <w:rPr>
-          <w:rFonts w:cstheme="minorHAnsi"/>
-          <w:b/>
-          <w:sz w:val="16"/>
-          <w:szCs w:val="16"/>
-          <w:lang w:val="en-US"/>
-        </w:rPr>
-      </w:pPr>
-      <w:r>
-        <w:rPr>
-          <w:rFonts w:cstheme="minorHAnsi"/>
-          <w:b/>
-          <w:sz w:val="16"/>
-          <w:szCs w:val="16"/>
-          <w:lang w:val="en-US"/>
-        </w:rPr>
-        <w:t xml:space="preserve">  // Stage 5: Sort by total amount spent in descending order</w:t>
-      </w:r>
-    </w:p>
-    <w:p>
-      <w:pPr>
-        <w:spacing w:after="0" w:line="240" w:lineRule="auto"/>
-        <w:rPr>
-          <w:rFonts w:cstheme="minorHAnsi"/>
-          <w:sz w:val="16"/>
-          <w:szCs w:val="16"/>
-          <w:lang w:val="en-US"/>
-        </w:rPr>
-      </w:pPr>
-      <w:r>
-        <w:rPr>
-          <w:rFonts w:cstheme="minorHAnsi"/>
-          <w:sz w:val="16"/>
-          <w:szCs w:val="16"/>
-          <w:lang w:val="en-US"/>
-        </w:rPr>
-        <w:t xml:space="preserve">  </w:t>
-      </w:r>
-      <w:proofErr w:type="gramStart"/>
-      <w:r>
-        <w:rPr>
-          <w:rFonts w:cstheme="minorHAnsi"/>
-          <w:sz w:val="16"/>
-          <w:szCs w:val="16"/>
-          <w:lang w:val="en-US"/>
-        </w:rPr>
-        <w:t>{ $</w:t>
-      </w:r>
-      <w:proofErr w:type="gramEnd"/>
-      <w:r>
-        <w:rPr>
-          <w:rFonts w:cstheme="minorHAnsi"/>
-          <w:sz w:val="16"/>
-          <w:szCs w:val="16"/>
-          <w:lang w:val="en-US"/>
-        </w:rPr>
-        <w:t xml:space="preserve">sort: { </w:t>
-      </w:r>
-      <w:proofErr w:type="spellStart"/>
-      <w:r>
-        <w:rPr>
-          <w:rFonts w:cstheme="minorHAnsi"/>
-          <w:sz w:val="16"/>
-          <w:szCs w:val="16"/>
-          <w:lang w:val="en-US"/>
-        </w:rPr>
-        <w:t>totalAmountSpent</w:t>
-      </w:r>
-      <w:proofErr w:type="spellEnd"/>
-      <w:r>
-        <w:rPr>
-          <w:rFonts w:cstheme="minorHAnsi"/>
-          <w:sz w:val="16"/>
-          <w:szCs w:val="16"/>
-          <w:lang w:val="en-US"/>
-        </w:rPr>
-        <w:t>: -1 } },</w:t>
-      </w:r>
-    </w:p>
-    <w:p>
-      <w:pPr>
-        <w:spacing w:after="0" w:line="240" w:lineRule="auto"/>
-        <w:rPr>
-          <w:rFonts w:cstheme="minorHAnsi"/>
-          <w:sz w:val="16"/>
-          <w:szCs w:val="16"/>
-          <w:lang w:val="en-US"/>
-        </w:rPr>
-      </w:pPr>
-    </w:p>
-    <w:p>
-      <w:pPr>
-        <w:spacing w:after="0" w:line="240" w:lineRule="auto"/>
-        <w:rPr>
-          <w:rFonts w:cstheme="minorHAnsi"/>
-          <w:b/>
-          <w:sz w:val="16"/>
-          <w:szCs w:val="16"/>
-          <w:lang w:val="en-US"/>
-        </w:rPr>
-      </w:pPr>
-      <w:r>
-        <w:rPr>
-          <w:rFonts w:cstheme="minorHAnsi"/>
-          <w:b/>
-          <w:sz w:val="16"/>
-          <w:szCs w:val="16"/>
-          <w:lang w:val="en-US"/>
-        </w:rPr>
-        <w:t xml:space="preserve">  // Stage 6: Skip the first customer (e.g., for pagination purposes)</w:t>
-      </w:r>
-    </w:p>
-    <w:p>
-      <w:pPr>
-        <w:spacing w:after="0" w:line="240" w:lineRule="auto"/>
-        <w:rPr>
-          <w:rFonts w:cstheme="minorHAnsi"/>
-          <w:sz w:val="16"/>
-          <w:szCs w:val="16"/>
-          <w:lang w:val="en-US"/>
-        </w:rPr>
-      </w:pPr>
-      <w:r>
-        <w:rPr>
-          <w:rFonts w:cstheme="minorHAnsi"/>
-          <w:sz w:val="16"/>
-          <w:szCs w:val="16"/>
-          <w:lang w:val="en-US"/>
-        </w:rPr>
-        <w:t xml:space="preserve">  </w:t>
-      </w:r>
-      <w:proofErr w:type="gramStart"/>
-      <w:r>
-        <w:rPr>
-          <w:rFonts w:cstheme="minorHAnsi"/>
-          <w:sz w:val="16"/>
-          <w:szCs w:val="16"/>
-          <w:lang w:val="en-US"/>
-        </w:rPr>
-        <w:t>{ $</w:t>
-      </w:r>
-      <w:proofErr w:type="gramEnd"/>
-      <w:r>
-        <w:rPr>
-          <w:rFonts w:cstheme="minorHAnsi"/>
-          <w:sz w:val="16"/>
-          <w:szCs w:val="16"/>
-          <w:lang w:val="en-US"/>
-        </w:rPr>
-        <w:t>skip: 1 },</w:t>
-      </w:r>
-    </w:p>
-    <w:p>
-      <w:pPr>
-        <w:spacing w:after="0" w:line="240" w:lineRule="auto"/>
-        <w:rPr>
-          <w:rFonts w:cstheme="minorHAnsi"/>
-          <w:sz w:val="16"/>
-          <w:szCs w:val="16"/>
-          <w:lang w:val="en-US"/>
-        </w:rPr>
-      </w:pPr>
-    </w:p>
-    <w:p>
-      <w:pPr>
-        <w:spacing w:after="0" w:line="240" w:lineRule="auto"/>
-        <w:rPr>
-          <w:rFonts w:cstheme="minorHAnsi"/>
-          <w:b/>
-          <w:sz w:val="16"/>
-          <w:szCs w:val="16"/>
-          <w:lang w:val="en-US"/>
-        </w:rPr>
-      </w:pPr>
-      <w:r>
-        <w:rPr>
-          <w:rFonts w:cstheme="minorHAnsi"/>
-          <w:b/>
-          <w:sz w:val="16"/>
-          <w:szCs w:val="16"/>
-          <w:lang w:val="en-US"/>
-        </w:rPr>
-        <w:t xml:space="preserve">  // Stage 7: Limit the result to only 1 document</w:t>
-      </w:r>
-    </w:p>
-    <w:p>
-      <w:pPr>
-        <w:spacing w:after="0" w:line="240" w:lineRule="auto"/>
-        <w:rPr>
-          <w:rFonts w:cstheme="minorHAnsi"/>
-          <w:sz w:val="16"/>
-          <w:szCs w:val="16"/>
-          <w:lang w:val="en-US"/>
-        </w:rPr>
-      </w:pPr>
-      <w:r>
-        <w:rPr>
-          <w:rFonts w:cstheme="minorHAnsi"/>
-          <w:sz w:val="16"/>
-          <w:szCs w:val="16"/>
-          <w:lang w:val="en-US"/>
-        </w:rPr>
-        <w:t xml:space="preserve">  </w:t>
-      </w:r>
-      <w:proofErr w:type="gramStart"/>
-      <w:r>
-        <w:rPr>
-          <w:rFonts w:cstheme="minorHAnsi"/>
-          <w:sz w:val="16"/>
-          <w:szCs w:val="16"/>
-          <w:lang w:val="en-US"/>
-        </w:rPr>
-        <w:t>{ $</w:t>
-      </w:r>
-      <w:proofErr w:type="gramEnd"/>
-      <w:r>
-        <w:rPr>
-          <w:rFonts w:cstheme="minorHAnsi"/>
-          <w:sz w:val="16"/>
-          <w:szCs w:val="16"/>
-          <w:lang w:val="en-US"/>
-        </w:rPr>
-        <w:t>limit: 1 },</w:t>
-      </w:r>
-    </w:p>
-    <w:p>
-      <w:pPr>
-        <w:spacing w:after="0" w:line="240" w:lineRule="auto"/>
-        <w:rPr>
-          <w:rFonts w:cstheme="minorHAnsi"/>
-          <w:sz w:val="16"/>
-          <w:szCs w:val="16"/>
-          <w:lang w:val="en-US"/>
-        </w:rPr>
-      </w:pPr>
-    </w:p>
-    <w:p>
-      <w:pPr>
-        <w:spacing w:after="0" w:line="240" w:lineRule="auto"/>
-        <w:rPr>
-          <w:rFonts w:cstheme="minorHAnsi"/>
-          <w:b/>
-          <w:sz w:val="16"/>
-          <w:szCs w:val="16"/>
-          <w:lang w:val="en-US"/>
-        </w:rPr>
-      </w:pPr>
-      <w:r>
-        <w:rPr>
-          <w:rFonts w:cstheme="minorHAnsi"/>
-          <w:b/>
-          <w:sz w:val="16"/>
-          <w:szCs w:val="16"/>
-          <w:lang w:val="en-US"/>
-        </w:rPr>
-        <w:t xml:space="preserve">  // Stage 8: Project the final output</w:t>
-      </w:r>
-    </w:p>
-    <w:p>
-      <w:pPr>
-        <w:spacing w:after="0" w:line="240" w:lineRule="auto"/>
-        <w:rPr>
-          <w:rFonts w:cstheme="minorHAnsi"/>
-          <w:sz w:val="16"/>
-          <w:szCs w:val="16"/>
-          <w:lang w:val="en-US"/>
-        </w:rPr>
-      </w:pPr>
-      <w:r>
-        <w:rPr>
-          <w:rFonts w:cstheme="minorHAnsi"/>
-          <w:sz w:val="16"/>
-          <w:szCs w:val="16"/>
-          <w:lang w:val="en-US"/>
-        </w:rPr>
-        <w:t xml:space="preserve">  {</w:t>
-      </w:r>
-    </w:p>
-    <w:p>
-      <w:pPr>
-        <w:spacing w:after="0" w:line="240" w:lineRule="auto"/>
-        <w:rPr>
-          <w:rFonts w:cstheme="minorHAnsi"/>
-          <w:sz w:val="16"/>
-          <w:szCs w:val="16"/>
-          <w:lang w:val="en-US"/>
-        </w:rPr>
-      </w:pPr>
-      <w:r>
-        <w:rPr>
-          <w:rFonts w:cstheme="minorHAnsi"/>
-          <w:sz w:val="16"/>
-          <w:szCs w:val="16"/>
-          <w:lang w:val="en-US"/>
-        </w:rPr>
-        <w:t xml:space="preserve">    $project: {</w:t>
-      </w:r>
-    </w:p>
-    <w:p>
-      <w:pPr>
-        <w:spacing w:after="0" w:line="240" w:lineRule="auto"/>
-        <w:rPr>
-          <w:rFonts w:cstheme="minorHAnsi"/>
-          <w:sz w:val="16"/>
-          <w:szCs w:val="16"/>
-          <w:lang w:val="en-US"/>
-        </w:rPr>
-      </w:pPr>
-      <w:r>
-        <w:rPr>
-          <w:rFonts w:cstheme="minorHAnsi"/>
-          <w:sz w:val="16"/>
-          <w:szCs w:val="16"/>
-          <w:lang w:val="en-US"/>
-        </w:rPr>
-        <w:t xml:space="preserve">      _id: 0,</w:t>
-      </w:r>
-    </w:p>
-    <w:p>
-      <w:pPr>
-        <w:spacing w:after="0" w:line="240" w:lineRule="auto"/>
-        <w:rPr>
-          <w:rFonts w:cstheme="minorHAnsi"/>
-          <w:sz w:val="16"/>
-          <w:szCs w:val="16"/>
-          <w:lang w:val="en-US"/>
-        </w:rPr>
-      </w:pPr>
-      <w:r>
-        <w:rPr>
-          <w:rFonts w:cstheme="minorHAnsi"/>
-          <w:sz w:val="16"/>
-          <w:szCs w:val="16"/>
-          <w:lang w:val="en-US"/>
-        </w:rPr>
-        <w:t xml:space="preserve">      </w:t>
-      </w:r>
-      <w:proofErr w:type="spellStart"/>
-      <w:proofErr w:type="gramStart"/>
-      <w:r>
-        <w:rPr>
-          <w:rFonts w:cstheme="minorHAnsi"/>
-          <w:sz w:val="16"/>
-          <w:szCs w:val="16"/>
-          <w:lang w:val="en-US"/>
-        </w:rPr>
-        <w:t>customerId</w:t>
-      </w:r>
-      <w:proofErr w:type="spellEnd"/>
-      <w:proofErr w:type="gramEnd"/>
-      <w:r>
-        <w:rPr>
-          <w:rFonts w:cstheme="minorHAnsi"/>
-          <w:sz w:val="16"/>
-          <w:szCs w:val="16"/>
-          <w:lang w:val="en-US"/>
-        </w:rPr>
-        <w:t>: "$_id",</w:t>
-      </w:r>
-    </w:p>
-    <w:p>
-      <w:pPr>
-        <w:spacing w:after="0" w:line="240" w:lineRule="auto"/>
-        <w:rPr>
-          <w:rFonts w:cstheme="minorHAnsi"/>
-          <w:sz w:val="16"/>
-          <w:szCs w:val="16"/>
-          <w:lang w:val="en-US"/>
-        </w:rPr>
-      </w:pPr>
-      <w:r>
-        <w:rPr>
-          <w:rFonts w:cstheme="minorHAnsi"/>
-          <w:sz w:val="16"/>
-          <w:szCs w:val="16"/>
-          <w:lang w:val="en-US"/>
-        </w:rPr>
-        <w:t xml:space="preserve">      </w:t>
-      </w:r>
-      <w:proofErr w:type="spellStart"/>
-      <w:proofErr w:type="gramStart"/>
-      <w:r>
-        <w:rPr>
-          <w:rFonts w:cstheme="minorHAnsi"/>
-          <w:sz w:val="16"/>
-          <w:szCs w:val="16"/>
-          <w:lang w:val="en-US"/>
-        </w:rPr>
-        <w:t>totalAmountSpent</w:t>
-      </w:r>
-      <w:proofErr w:type="spellEnd"/>
-      <w:proofErr w:type="gramEnd"/>
-      <w:r>
-        <w:rPr>
-          <w:rFonts w:cstheme="minorHAnsi"/>
-          <w:sz w:val="16"/>
-          <w:szCs w:val="16"/>
-          <w:lang w:val="en-US"/>
-        </w:rPr>
-        <w:t>: 1,</w:t>
-      </w:r>
-    </w:p>
-    <w:p>
-      <w:pPr>
-        <w:spacing w:after="0" w:line="240" w:lineRule="auto"/>
-        <w:rPr>
-          <w:rFonts w:cstheme="minorHAnsi"/>
-          <w:sz w:val="16"/>
-          <w:szCs w:val="16"/>
-          <w:lang w:val="en-US"/>
-        </w:rPr>
-      </w:pPr>
-      <w:r>
-        <w:rPr>
-          <w:rFonts w:cstheme="minorHAnsi"/>
-          <w:sz w:val="16"/>
-          <w:szCs w:val="16"/>
-          <w:lang w:val="en-US"/>
-        </w:rPr>
-        <w:t xml:space="preserve">      </w:t>
-      </w:r>
-      <w:proofErr w:type="gramStart"/>
-      <w:r>
-        <w:rPr>
-          <w:rFonts w:cstheme="minorHAnsi"/>
-          <w:sz w:val="16"/>
-          <w:szCs w:val="16"/>
-          <w:lang w:val="en-US"/>
-        </w:rPr>
-        <w:t>products</w:t>
-      </w:r>
-      <w:proofErr w:type="gramEnd"/>
-      <w:r>
-        <w:rPr>
-          <w:rFonts w:cstheme="minorHAnsi"/>
-          <w:sz w:val="16"/>
-          <w:szCs w:val="16"/>
-          <w:lang w:val="en-US"/>
-        </w:rPr>
-        <w:t>: 1</w:t>
-      </w:r>
-    </w:p>
-    <w:p>
-      <w:pPr>
-        <w:spacing w:after="0" w:line="240" w:lineRule="auto"/>
-        <w:rPr>
-          <w:rFonts w:cstheme="minorHAnsi"/>
-          <w:sz w:val="16"/>
-          <w:szCs w:val="16"/>
-          <w:lang w:val="en-US"/>
-        </w:rPr>
-      </w:pPr>
-      <w:r>
-        <w:rPr>
-          <w:rFonts w:cstheme="minorHAnsi"/>
-          <w:sz w:val="16"/>
-          <w:szCs w:val="16"/>
-          <w:lang w:val="en-US"/>
-        </w:rPr>
-        <w:t xml:space="preserve">    }</w:t>
-      </w:r>
-    </w:p>
-    <w:p>
-      <w:pPr>
-        <w:spacing w:after="0" w:line="240" w:lineRule="auto"/>
-        <w:rPr>
-          <w:rFonts w:cstheme="minorHAnsi"/>
-          <w:sz w:val="16"/>
-          <w:szCs w:val="16"/>
-          <w:lang w:val="en-US"/>
-        </w:rPr>
-      </w:pPr>
-      <w:r>
-        <w:rPr>
-          <w:rFonts w:cstheme="minorHAnsi"/>
-          <w:sz w:val="16"/>
-          <w:szCs w:val="16"/>
-          <w:lang w:val="en-US"/>
-        </w:rPr>
-        <w:t xml:space="preserve">  }</w:t>
-      </w:r>
-    </w:p>
-    <w:p>
-      <w:pPr>
-        <w:spacing w:after="0" w:line="240" w:lineRule="auto"/>
-        <w:rPr>
-          <w:rFonts w:cstheme="minorHAnsi"/>
-        </w:rPr>
-      </w:pPr>
-      <w:r>
-        <w:rPr>
-          <w:rFonts w:cstheme="minorHAnsi"/>
-          <w:sz w:val="16"/>
-          <w:szCs w:val="16"/>
-          <w:lang w:val="en-US"/>
-        </w:rPr>
-        <w:t>]</w:t>
-      </w:r>
+      <w:bookmarkStart w:id="0" w:name="_GoBack"/>
+      <w:bookmarkEnd w:id="0"/>
     </w:p>
     <w:sectPr>
       <w:pgSz w:w="11906" w:h="16838"/>

</xml_diff>

<commit_message>
MongoDB: Transaction material added
</commit_message>
<xml_diff>
--- a/mongodb/eCommerce_db.docx
+++ b/mongodb/eCommerce_db.docx
@@ -3378,6 +3378,1538 @@
         <w:lastRenderedPageBreak/>
         <w:t>Solution:</w:t>
       </w:r>
+    </w:p>
+    <w:p>
+      <w:pPr>
+        <w:spacing w:after="0" w:line="240" w:lineRule="auto"/>
+        <w:rPr>
+          <w:rFonts w:cstheme="minorHAnsi"/>
+          <w:sz w:val="16"/>
+          <w:szCs w:val="16"/>
+          <w:lang w:val="en-US"/>
+        </w:rPr>
+      </w:pPr>
+      <w:proofErr w:type="spellStart"/>
+      <w:proofErr w:type="gramStart"/>
+      <w:r>
+        <w:rPr>
+          <w:rFonts w:cstheme="minorHAnsi"/>
+          <w:sz w:val="16"/>
+          <w:szCs w:val="16"/>
+          <w:lang w:val="en-US"/>
+        </w:rPr>
+        <w:t>db.orders.aggregate</w:t>
+      </w:r>
+      <w:proofErr w:type="spellEnd"/>
+      <w:r>
+        <w:rPr>
+          <w:rFonts w:cstheme="minorHAnsi"/>
+          <w:sz w:val="16"/>
+          <w:szCs w:val="16"/>
+          <w:lang w:val="en-US"/>
+        </w:rPr>
+        <w:t>([</w:t>
+      </w:r>
+      <w:proofErr w:type="gramEnd"/>
+    </w:p>
+    <w:p>
+      <w:pPr>
+        <w:spacing w:after="0" w:line="240" w:lineRule="auto"/>
+        <w:rPr>
+          <w:rFonts w:cstheme="minorHAnsi"/>
+          <w:b/>
+          <w:sz w:val="16"/>
+          <w:szCs w:val="16"/>
+          <w:lang w:val="en-US"/>
+        </w:rPr>
+      </w:pPr>
+      <w:r>
+        <w:rPr>
+          <w:rFonts w:cstheme="minorHAnsi"/>
+          <w:b/>
+          <w:sz w:val="16"/>
+          <w:szCs w:val="16"/>
+          <w:lang w:val="en-US"/>
+        </w:rPr>
+        <w:t xml:space="preserve">  // Stage 1: Filter completed orders</w:t>
+      </w:r>
+    </w:p>
+    <w:p>
+      <w:pPr>
+        <w:spacing w:after="0" w:line="240" w:lineRule="auto"/>
+        <w:rPr>
+          <w:rFonts w:cstheme="minorHAnsi"/>
+          <w:sz w:val="16"/>
+          <w:szCs w:val="16"/>
+          <w:lang w:val="en-US"/>
+        </w:rPr>
+      </w:pPr>
+      <w:r>
+        <w:rPr>
+          <w:rFonts w:cstheme="minorHAnsi"/>
+          <w:sz w:val="16"/>
+          <w:szCs w:val="16"/>
+          <w:lang w:val="en-US"/>
+        </w:rPr>
+        <w:t xml:space="preserve">  </w:t>
+      </w:r>
+      <w:proofErr w:type="gramStart"/>
+      <w:r>
+        <w:rPr>
+          <w:rFonts w:cstheme="minorHAnsi"/>
+          <w:sz w:val="16"/>
+          <w:szCs w:val="16"/>
+          <w:lang w:val="en-US"/>
+        </w:rPr>
+        <w:t>{ $</w:t>
+      </w:r>
+      <w:proofErr w:type="gramEnd"/>
+      <w:r>
+        <w:rPr>
+          <w:rFonts w:cstheme="minorHAnsi"/>
+          <w:sz w:val="16"/>
+          <w:szCs w:val="16"/>
+          <w:lang w:val="en-US"/>
+        </w:rPr>
+        <w:t>match: { status: "completed" } },</w:t>
+      </w:r>
+    </w:p>
+    <w:p>
+      <w:pPr>
+        <w:spacing w:after="0" w:line="240" w:lineRule="auto"/>
+        <w:rPr>
+          <w:rFonts w:cstheme="minorHAnsi"/>
+          <w:sz w:val="16"/>
+          <w:szCs w:val="16"/>
+          <w:lang w:val="en-US"/>
+        </w:rPr>
+      </w:pPr>
+    </w:p>
+    <w:p>
+      <w:pPr>
+        <w:spacing w:after="0" w:line="240" w:lineRule="auto"/>
+        <w:rPr>
+          <w:rFonts w:cstheme="minorHAnsi"/>
+          <w:b/>
+          <w:sz w:val="16"/>
+          <w:szCs w:val="16"/>
+          <w:lang w:val="en-US"/>
+        </w:rPr>
+      </w:pPr>
+      <w:r>
+        <w:rPr>
+          <w:rFonts w:cstheme="minorHAnsi"/>
+          <w:b/>
+          <w:sz w:val="16"/>
+          <w:szCs w:val="16"/>
+          <w:lang w:val="en-US"/>
+        </w:rPr>
+        <w:t xml:space="preserve">  // Stage 2: Join with products collection to get product details</w:t>
+      </w:r>
+    </w:p>
+    <w:p>
+      <w:pPr>
+        <w:spacing w:after="0" w:line="240" w:lineRule="auto"/>
+        <w:rPr>
+          <w:rFonts w:cstheme="minorHAnsi"/>
+          <w:sz w:val="16"/>
+          <w:szCs w:val="16"/>
+          <w:lang w:val="en-US"/>
+        </w:rPr>
+      </w:pPr>
+      <w:r>
+        <w:rPr>
+          <w:rFonts w:cstheme="minorHAnsi"/>
+          <w:sz w:val="16"/>
+          <w:szCs w:val="16"/>
+          <w:lang w:val="en-US"/>
+        </w:rPr>
+        <w:t xml:space="preserve">  {</w:t>
+      </w:r>
+    </w:p>
+    <w:p>
+      <w:pPr>
+        <w:spacing w:after="0" w:line="240" w:lineRule="auto"/>
+        <w:rPr>
+          <w:rFonts w:cstheme="minorHAnsi"/>
+          <w:sz w:val="16"/>
+          <w:szCs w:val="16"/>
+          <w:lang w:val="en-US"/>
+        </w:rPr>
+      </w:pPr>
+      <w:r>
+        <w:rPr>
+          <w:rFonts w:cstheme="minorHAnsi"/>
+          <w:sz w:val="16"/>
+          <w:szCs w:val="16"/>
+          <w:lang w:val="en-US"/>
+        </w:rPr>
+        <w:t xml:space="preserve">    $lookup: {</w:t>
+      </w:r>
+    </w:p>
+    <w:p>
+      <w:pPr>
+        <w:spacing w:after="0" w:line="240" w:lineRule="auto"/>
+        <w:rPr>
+          <w:rFonts w:cstheme="minorHAnsi"/>
+          <w:sz w:val="16"/>
+          <w:szCs w:val="16"/>
+          <w:lang w:val="en-US"/>
+        </w:rPr>
+      </w:pPr>
+      <w:r>
+        <w:rPr>
+          <w:rFonts w:cstheme="minorHAnsi"/>
+          <w:sz w:val="16"/>
+          <w:szCs w:val="16"/>
+          <w:lang w:val="en-US"/>
+        </w:rPr>
+        <w:t xml:space="preserve">      </w:t>
+      </w:r>
+      <w:proofErr w:type="gramStart"/>
+      <w:r>
+        <w:rPr>
+          <w:rFonts w:cstheme="minorHAnsi"/>
+          <w:sz w:val="16"/>
+          <w:szCs w:val="16"/>
+          <w:lang w:val="en-US"/>
+        </w:rPr>
+        <w:t>from</w:t>
+      </w:r>
+      <w:proofErr w:type="gramEnd"/>
+      <w:r>
+        <w:rPr>
+          <w:rFonts w:cstheme="minorHAnsi"/>
+          <w:sz w:val="16"/>
+          <w:szCs w:val="16"/>
+          <w:lang w:val="en-US"/>
+        </w:rPr>
+        <w:t>: "products",</w:t>
+      </w:r>
+    </w:p>
+    <w:p>
+      <w:pPr>
+        <w:spacing w:after="0" w:line="240" w:lineRule="auto"/>
+        <w:rPr>
+          <w:rFonts w:cstheme="minorHAnsi"/>
+          <w:sz w:val="16"/>
+          <w:szCs w:val="16"/>
+          <w:lang w:val="en-US"/>
+        </w:rPr>
+      </w:pPr>
+      <w:r>
+        <w:rPr>
+          <w:rFonts w:cstheme="minorHAnsi"/>
+          <w:sz w:val="16"/>
+          <w:szCs w:val="16"/>
+          <w:lang w:val="en-US"/>
+        </w:rPr>
+        <w:t xml:space="preserve">      </w:t>
+      </w:r>
+      <w:proofErr w:type="spellStart"/>
+      <w:proofErr w:type="gramStart"/>
+      <w:r>
+        <w:rPr>
+          <w:rFonts w:cstheme="minorHAnsi"/>
+          <w:sz w:val="16"/>
+          <w:szCs w:val="16"/>
+          <w:lang w:val="en-US"/>
+        </w:rPr>
+        <w:t>localField</w:t>
+      </w:r>
+      <w:proofErr w:type="spellEnd"/>
+      <w:proofErr w:type="gramEnd"/>
+      <w:r>
+        <w:rPr>
+          <w:rFonts w:cstheme="minorHAnsi"/>
+          <w:sz w:val="16"/>
+          <w:szCs w:val="16"/>
+          <w:lang w:val="en-US"/>
+        </w:rPr>
+        <w:t>: "</w:t>
+      </w:r>
+      <w:proofErr w:type="spellStart"/>
+      <w:r>
+        <w:rPr>
+          <w:rFonts w:cstheme="minorHAnsi"/>
+          <w:sz w:val="16"/>
+          <w:szCs w:val="16"/>
+          <w:lang w:val="en-US"/>
+        </w:rPr>
+        <w:t>productId</w:t>
+      </w:r>
+      <w:proofErr w:type="spellEnd"/>
+      <w:r>
+        <w:rPr>
+          <w:rFonts w:cstheme="minorHAnsi"/>
+          <w:sz w:val="16"/>
+          <w:szCs w:val="16"/>
+          <w:lang w:val="en-US"/>
+        </w:rPr>
+        <w:t>",</w:t>
+      </w:r>
+    </w:p>
+    <w:p>
+      <w:pPr>
+        <w:spacing w:after="0" w:line="240" w:lineRule="auto"/>
+        <w:rPr>
+          <w:rFonts w:cstheme="minorHAnsi"/>
+          <w:sz w:val="16"/>
+          <w:szCs w:val="16"/>
+          <w:lang w:val="en-US"/>
+        </w:rPr>
+      </w:pPr>
+      <w:r>
+        <w:rPr>
+          <w:rFonts w:cstheme="minorHAnsi"/>
+          <w:sz w:val="16"/>
+          <w:szCs w:val="16"/>
+          <w:lang w:val="en-US"/>
+        </w:rPr>
+        <w:t xml:space="preserve">      </w:t>
+      </w:r>
+      <w:proofErr w:type="spellStart"/>
+      <w:proofErr w:type="gramStart"/>
+      <w:r>
+        <w:rPr>
+          <w:rFonts w:cstheme="minorHAnsi"/>
+          <w:sz w:val="16"/>
+          <w:szCs w:val="16"/>
+          <w:lang w:val="en-US"/>
+        </w:rPr>
+        <w:t>foreignField</w:t>
+      </w:r>
+      <w:proofErr w:type="spellEnd"/>
+      <w:proofErr w:type="gramEnd"/>
+      <w:r>
+        <w:rPr>
+          <w:rFonts w:cstheme="minorHAnsi"/>
+          <w:sz w:val="16"/>
+          <w:szCs w:val="16"/>
+          <w:lang w:val="en-US"/>
+        </w:rPr>
+        <w:t>: "_id",</w:t>
+      </w:r>
+    </w:p>
+    <w:p>
+      <w:pPr>
+        <w:spacing w:after="0" w:line="240" w:lineRule="auto"/>
+        <w:rPr>
+          <w:rFonts w:cstheme="minorHAnsi"/>
+          <w:sz w:val="16"/>
+          <w:szCs w:val="16"/>
+          <w:lang w:val="en-US"/>
+        </w:rPr>
+      </w:pPr>
+      <w:r>
+        <w:rPr>
+          <w:rFonts w:cstheme="minorHAnsi"/>
+          <w:sz w:val="16"/>
+          <w:szCs w:val="16"/>
+          <w:lang w:val="en-US"/>
+        </w:rPr>
+        <w:t xml:space="preserve">      </w:t>
+      </w:r>
+      <w:proofErr w:type="gramStart"/>
+      <w:r>
+        <w:rPr>
+          <w:rFonts w:cstheme="minorHAnsi"/>
+          <w:sz w:val="16"/>
+          <w:szCs w:val="16"/>
+          <w:lang w:val="en-US"/>
+        </w:rPr>
+        <w:t>as</w:t>
+      </w:r>
+      <w:proofErr w:type="gramEnd"/>
+      <w:r>
+        <w:rPr>
+          <w:rFonts w:cstheme="minorHAnsi"/>
+          <w:sz w:val="16"/>
+          <w:szCs w:val="16"/>
+          <w:lang w:val="en-US"/>
+        </w:rPr>
+        <w:t>: "</w:t>
+      </w:r>
+      <w:proofErr w:type="spellStart"/>
+      <w:r>
+        <w:rPr>
+          <w:rFonts w:cstheme="minorHAnsi"/>
+          <w:sz w:val="16"/>
+          <w:szCs w:val="16"/>
+          <w:lang w:val="en-US"/>
+        </w:rPr>
+        <w:t>productDetails</w:t>
+      </w:r>
+      <w:proofErr w:type="spellEnd"/>
+      <w:r>
+        <w:rPr>
+          <w:rFonts w:cstheme="minorHAnsi"/>
+          <w:sz w:val="16"/>
+          <w:szCs w:val="16"/>
+          <w:lang w:val="en-US"/>
+        </w:rPr>
+        <w:t>"</w:t>
+      </w:r>
+    </w:p>
+    <w:p>
+      <w:pPr>
+        <w:spacing w:after="0" w:line="240" w:lineRule="auto"/>
+        <w:rPr>
+          <w:rFonts w:cstheme="minorHAnsi"/>
+          <w:sz w:val="16"/>
+          <w:szCs w:val="16"/>
+          <w:lang w:val="en-US"/>
+        </w:rPr>
+      </w:pPr>
+      <w:r>
+        <w:rPr>
+          <w:rFonts w:cstheme="minorHAnsi"/>
+          <w:sz w:val="16"/>
+          <w:szCs w:val="16"/>
+          <w:lang w:val="en-US"/>
+        </w:rPr>
+        <w:t xml:space="preserve">    }</w:t>
+      </w:r>
+    </w:p>
+    <w:p>
+      <w:pPr>
+        <w:spacing w:after="0" w:line="240" w:lineRule="auto"/>
+        <w:rPr>
+          <w:rFonts w:cstheme="minorHAnsi"/>
+          <w:sz w:val="16"/>
+          <w:szCs w:val="16"/>
+          <w:lang w:val="en-US"/>
+        </w:rPr>
+      </w:pPr>
+      <w:r>
+        <w:rPr>
+          <w:rFonts w:cstheme="minorHAnsi"/>
+          <w:sz w:val="16"/>
+          <w:szCs w:val="16"/>
+          <w:lang w:val="en-US"/>
+        </w:rPr>
+        <w:t xml:space="preserve">  },</w:t>
+      </w:r>
+    </w:p>
+    <w:p>
+      <w:pPr>
+        <w:spacing w:after="0" w:line="240" w:lineRule="auto"/>
+        <w:rPr>
+          <w:rFonts w:cstheme="minorHAnsi"/>
+          <w:sz w:val="16"/>
+          <w:szCs w:val="16"/>
+          <w:lang w:val="en-US"/>
+        </w:rPr>
+      </w:pPr>
+    </w:p>
+    <w:p>
+      <w:pPr>
+        <w:spacing w:after="0" w:line="240" w:lineRule="auto"/>
+        <w:rPr>
+          <w:rFonts w:cstheme="minorHAnsi"/>
+          <w:b/>
+          <w:sz w:val="16"/>
+          <w:szCs w:val="16"/>
+          <w:lang w:val="en-US"/>
+        </w:rPr>
+      </w:pPr>
+      <w:r>
+        <w:rPr>
+          <w:rFonts w:cstheme="minorHAnsi"/>
+          <w:b/>
+          <w:sz w:val="16"/>
+          <w:szCs w:val="16"/>
+          <w:lang w:val="en-US"/>
+        </w:rPr>
+        <w:t xml:space="preserve">  // Stage 3: Unwind the </w:t>
+      </w:r>
+      <w:proofErr w:type="spellStart"/>
+      <w:r>
+        <w:rPr>
+          <w:rFonts w:cstheme="minorHAnsi"/>
+          <w:b/>
+          <w:sz w:val="16"/>
+          <w:szCs w:val="16"/>
+          <w:lang w:val="en-US"/>
+        </w:rPr>
+        <w:t>productDetails</w:t>
+      </w:r>
+      <w:proofErr w:type="spellEnd"/>
+      <w:r>
+        <w:rPr>
+          <w:rFonts w:cstheme="minorHAnsi"/>
+          <w:b/>
+          <w:sz w:val="16"/>
+          <w:szCs w:val="16"/>
+          <w:lang w:val="en-US"/>
+        </w:rPr>
+        <w:t xml:space="preserve"> array</w:t>
+      </w:r>
+    </w:p>
+    <w:p>
+      <w:pPr>
+        <w:spacing w:after="0" w:line="240" w:lineRule="auto"/>
+        <w:rPr>
+          <w:rFonts w:cstheme="minorHAnsi"/>
+          <w:sz w:val="16"/>
+          <w:szCs w:val="16"/>
+          <w:lang w:val="en-US"/>
+        </w:rPr>
+      </w:pPr>
+      <w:r>
+        <w:rPr>
+          <w:rFonts w:cstheme="minorHAnsi"/>
+          <w:sz w:val="16"/>
+          <w:szCs w:val="16"/>
+          <w:lang w:val="en-US"/>
+        </w:rPr>
+        <w:t xml:space="preserve">  </w:t>
+      </w:r>
+      <w:proofErr w:type="gramStart"/>
+      <w:r>
+        <w:rPr>
+          <w:rFonts w:cstheme="minorHAnsi"/>
+          <w:sz w:val="16"/>
+          <w:szCs w:val="16"/>
+          <w:lang w:val="en-US"/>
+        </w:rPr>
+        <w:t>{ $</w:t>
+      </w:r>
+      <w:proofErr w:type="gramEnd"/>
+      <w:r>
+        <w:rPr>
+          <w:rFonts w:cstheme="minorHAnsi"/>
+          <w:sz w:val="16"/>
+          <w:szCs w:val="16"/>
+          <w:lang w:val="en-US"/>
+        </w:rPr>
+        <w:t>unwind: "$</w:t>
+      </w:r>
+      <w:proofErr w:type="spellStart"/>
+      <w:r>
+        <w:rPr>
+          <w:rFonts w:cstheme="minorHAnsi"/>
+          <w:sz w:val="16"/>
+          <w:szCs w:val="16"/>
+          <w:lang w:val="en-US"/>
+        </w:rPr>
+        <w:t>productDetails</w:t>
+      </w:r>
+      <w:proofErr w:type="spellEnd"/>
+      <w:r>
+        <w:rPr>
+          <w:rFonts w:cstheme="minorHAnsi"/>
+          <w:sz w:val="16"/>
+          <w:szCs w:val="16"/>
+          <w:lang w:val="en-US"/>
+        </w:rPr>
+        <w:t>" },</w:t>
+      </w:r>
+    </w:p>
+    <w:p>
+      <w:pPr>
+        <w:spacing w:after="0" w:line="240" w:lineRule="auto"/>
+        <w:rPr>
+          <w:rFonts w:cstheme="minorHAnsi"/>
+          <w:sz w:val="16"/>
+          <w:szCs w:val="16"/>
+          <w:lang w:val="en-US"/>
+        </w:rPr>
+      </w:pPr>
+    </w:p>
+    <w:p>
+      <w:pPr>
+        <w:spacing w:after="0" w:line="240" w:lineRule="auto"/>
+        <w:rPr>
+          <w:rFonts w:cstheme="minorHAnsi"/>
+          <w:b/>
+          <w:sz w:val="16"/>
+          <w:szCs w:val="16"/>
+          <w:lang w:val="en-US"/>
+        </w:rPr>
+      </w:pPr>
+      <w:r>
+        <w:rPr>
+          <w:rFonts w:cstheme="minorHAnsi"/>
+          <w:b/>
+          <w:sz w:val="16"/>
+          <w:szCs w:val="16"/>
+          <w:lang w:val="en-US"/>
+        </w:rPr>
+        <w:t xml:space="preserve">  // Stage 4: Group by </w:t>
+      </w:r>
+      <w:proofErr w:type="spellStart"/>
+      <w:r>
+        <w:rPr>
+          <w:rFonts w:cstheme="minorHAnsi"/>
+          <w:b/>
+          <w:sz w:val="16"/>
+          <w:szCs w:val="16"/>
+          <w:lang w:val="en-US"/>
+        </w:rPr>
+        <w:t>customerId</w:t>
+      </w:r>
+      <w:proofErr w:type="spellEnd"/>
+      <w:r>
+        <w:rPr>
+          <w:rFonts w:cstheme="minorHAnsi"/>
+          <w:b/>
+          <w:sz w:val="16"/>
+          <w:szCs w:val="16"/>
+          <w:lang w:val="en-US"/>
+        </w:rPr>
+        <w:t xml:space="preserve"> and calculate total amount spent</w:t>
+      </w:r>
+    </w:p>
+    <w:p>
+      <w:pPr>
+        <w:spacing w:after="0" w:line="240" w:lineRule="auto"/>
+        <w:rPr>
+          <w:rFonts w:cstheme="minorHAnsi"/>
+          <w:sz w:val="16"/>
+          <w:szCs w:val="16"/>
+          <w:lang w:val="en-US"/>
+        </w:rPr>
+      </w:pPr>
+      <w:r>
+        <w:rPr>
+          <w:rFonts w:cstheme="minorHAnsi"/>
+          <w:sz w:val="16"/>
+          <w:szCs w:val="16"/>
+          <w:lang w:val="en-US"/>
+        </w:rPr>
+        <w:t xml:space="preserve">  {</w:t>
+      </w:r>
+    </w:p>
+    <w:p>
+      <w:pPr>
+        <w:spacing w:after="0" w:line="240" w:lineRule="auto"/>
+        <w:rPr>
+          <w:rFonts w:cstheme="minorHAnsi"/>
+          <w:sz w:val="16"/>
+          <w:szCs w:val="16"/>
+          <w:lang w:val="en-US"/>
+        </w:rPr>
+      </w:pPr>
+      <w:r>
+        <w:rPr>
+          <w:rFonts w:cstheme="minorHAnsi"/>
+          <w:sz w:val="16"/>
+          <w:szCs w:val="16"/>
+          <w:lang w:val="en-US"/>
+        </w:rPr>
+        <w:t xml:space="preserve">    $group: {</w:t>
+      </w:r>
+    </w:p>
+    <w:p>
+      <w:pPr>
+        <w:spacing w:after="0" w:line="240" w:lineRule="auto"/>
+        <w:rPr>
+          <w:rFonts w:cstheme="minorHAnsi"/>
+          <w:sz w:val="16"/>
+          <w:szCs w:val="16"/>
+          <w:lang w:val="en-US"/>
+        </w:rPr>
+      </w:pPr>
+      <w:r>
+        <w:rPr>
+          <w:rFonts w:cstheme="minorHAnsi"/>
+          <w:sz w:val="16"/>
+          <w:szCs w:val="16"/>
+          <w:lang w:val="en-US"/>
+        </w:rPr>
+        <w:t xml:space="preserve">      _id: "$</w:t>
+      </w:r>
+      <w:proofErr w:type="spellStart"/>
+      <w:r>
+        <w:rPr>
+          <w:rFonts w:cstheme="minorHAnsi"/>
+          <w:sz w:val="16"/>
+          <w:szCs w:val="16"/>
+          <w:lang w:val="en-US"/>
+        </w:rPr>
+        <w:t>customerId</w:t>
+      </w:r>
+      <w:proofErr w:type="spellEnd"/>
+      <w:r>
+        <w:rPr>
+          <w:rFonts w:cstheme="minorHAnsi"/>
+          <w:sz w:val="16"/>
+          <w:szCs w:val="16"/>
+          <w:lang w:val="en-US"/>
+        </w:rPr>
+        <w:t>",</w:t>
+      </w:r>
+    </w:p>
+    <w:p>
+      <w:pPr>
+        <w:spacing w:after="0" w:line="240" w:lineRule="auto"/>
+        <w:rPr>
+          <w:rFonts w:cstheme="minorHAnsi"/>
+          <w:sz w:val="16"/>
+          <w:szCs w:val="16"/>
+          <w:lang w:val="en-US"/>
+        </w:rPr>
+      </w:pPr>
+      <w:r>
+        <w:rPr>
+          <w:rFonts w:cstheme="minorHAnsi"/>
+          <w:sz w:val="16"/>
+          <w:szCs w:val="16"/>
+          <w:lang w:val="en-US"/>
+        </w:rPr>
+        <w:t xml:space="preserve">      </w:t>
+      </w:r>
+      <w:proofErr w:type="spellStart"/>
+      <w:proofErr w:type="gramStart"/>
+      <w:r>
+        <w:rPr>
+          <w:rFonts w:cstheme="minorHAnsi"/>
+          <w:sz w:val="16"/>
+          <w:szCs w:val="16"/>
+          <w:lang w:val="en-US"/>
+        </w:rPr>
+        <w:t>totalAmountSpent</w:t>
+      </w:r>
+      <w:proofErr w:type="spellEnd"/>
+      <w:proofErr w:type="gramEnd"/>
+      <w:r>
+        <w:rPr>
+          <w:rFonts w:cstheme="minorHAnsi"/>
+          <w:sz w:val="16"/>
+          <w:szCs w:val="16"/>
+          <w:lang w:val="en-US"/>
+        </w:rPr>
+        <w:t>: { $sum: "$amount" },</w:t>
+      </w:r>
+    </w:p>
+    <w:p>
+      <w:pPr>
+        <w:spacing w:after="0" w:line="240" w:lineRule="auto"/>
+        <w:rPr>
+          <w:rFonts w:cstheme="minorHAnsi"/>
+          <w:sz w:val="16"/>
+          <w:szCs w:val="16"/>
+          <w:lang w:val="en-US"/>
+        </w:rPr>
+      </w:pPr>
+      <w:r>
+        <w:rPr>
+          <w:rFonts w:cstheme="minorHAnsi"/>
+          <w:sz w:val="16"/>
+          <w:szCs w:val="16"/>
+          <w:lang w:val="en-US"/>
+        </w:rPr>
+        <w:t xml:space="preserve">      </w:t>
+      </w:r>
+      <w:proofErr w:type="gramStart"/>
+      <w:r>
+        <w:rPr>
+          <w:rFonts w:cstheme="minorHAnsi"/>
+          <w:sz w:val="16"/>
+          <w:szCs w:val="16"/>
+          <w:lang w:val="en-US"/>
+        </w:rPr>
+        <w:t>products</w:t>
+      </w:r>
+      <w:proofErr w:type="gramEnd"/>
+      <w:r>
+        <w:rPr>
+          <w:rFonts w:cstheme="minorHAnsi"/>
+          <w:sz w:val="16"/>
+          <w:szCs w:val="16"/>
+          <w:lang w:val="en-US"/>
+        </w:rPr>
+        <w:t>: { $push: {</w:t>
+      </w:r>
+    </w:p>
+    <w:p>
+      <w:pPr>
+        <w:spacing w:after="0" w:line="240" w:lineRule="auto"/>
+        <w:rPr>
+          <w:rFonts w:cstheme="minorHAnsi"/>
+          <w:sz w:val="16"/>
+          <w:szCs w:val="16"/>
+          <w:lang w:val="en-US"/>
+        </w:rPr>
+      </w:pPr>
+      <w:r>
+        <w:rPr>
+          <w:rFonts w:cstheme="minorHAnsi"/>
+          <w:sz w:val="16"/>
+          <w:szCs w:val="16"/>
+          <w:lang w:val="en-US"/>
+        </w:rPr>
+        <w:t xml:space="preserve">        </w:t>
+      </w:r>
+      <w:proofErr w:type="spellStart"/>
+      <w:proofErr w:type="gramStart"/>
+      <w:r>
+        <w:rPr>
+          <w:rFonts w:cstheme="minorHAnsi"/>
+          <w:sz w:val="16"/>
+          <w:szCs w:val="16"/>
+          <w:lang w:val="en-US"/>
+        </w:rPr>
+        <w:t>productId</w:t>
+      </w:r>
+      <w:proofErr w:type="spellEnd"/>
+      <w:proofErr w:type="gramEnd"/>
+      <w:r>
+        <w:rPr>
+          <w:rFonts w:cstheme="minorHAnsi"/>
+          <w:sz w:val="16"/>
+          <w:szCs w:val="16"/>
+          <w:lang w:val="en-US"/>
+        </w:rPr>
+        <w:t>: "$</w:t>
+      </w:r>
+      <w:proofErr w:type="spellStart"/>
+      <w:r>
+        <w:rPr>
+          <w:rFonts w:cstheme="minorHAnsi"/>
+          <w:sz w:val="16"/>
+          <w:szCs w:val="16"/>
+          <w:lang w:val="en-US"/>
+        </w:rPr>
+        <w:t>productId</w:t>
+      </w:r>
+      <w:proofErr w:type="spellEnd"/>
+      <w:r>
+        <w:rPr>
+          <w:rFonts w:cstheme="minorHAnsi"/>
+          <w:sz w:val="16"/>
+          <w:szCs w:val="16"/>
+          <w:lang w:val="en-US"/>
+        </w:rPr>
+        <w:t>",</w:t>
+      </w:r>
+    </w:p>
+    <w:p>
+      <w:pPr>
+        <w:spacing w:after="0" w:line="240" w:lineRule="auto"/>
+        <w:rPr>
+          <w:rFonts w:cstheme="minorHAnsi"/>
+          <w:sz w:val="16"/>
+          <w:szCs w:val="16"/>
+          <w:lang w:val="en-US"/>
+        </w:rPr>
+      </w:pPr>
+      <w:r>
+        <w:rPr>
+          <w:rFonts w:cstheme="minorHAnsi"/>
+          <w:sz w:val="16"/>
+          <w:szCs w:val="16"/>
+          <w:lang w:val="en-US"/>
+        </w:rPr>
+        <w:t xml:space="preserve">        </w:t>
+      </w:r>
+      <w:proofErr w:type="spellStart"/>
+      <w:proofErr w:type="gramStart"/>
+      <w:r>
+        <w:rPr>
+          <w:rFonts w:cstheme="minorHAnsi"/>
+          <w:sz w:val="16"/>
+          <w:szCs w:val="16"/>
+          <w:lang w:val="en-US"/>
+        </w:rPr>
+        <w:t>productName</w:t>
+      </w:r>
+      <w:proofErr w:type="spellEnd"/>
+      <w:proofErr w:type="gramEnd"/>
+      <w:r>
+        <w:rPr>
+          <w:rFonts w:cstheme="minorHAnsi"/>
+          <w:sz w:val="16"/>
+          <w:szCs w:val="16"/>
+          <w:lang w:val="en-US"/>
+        </w:rPr>
+        <w:t>: "$productDetails.name",</w:t>
+      </w:r>
+    </w:p>
+    <w:p>
+      <w:pPr>
+        <w:spacing w:after="0" w:line="240" w:lineRule="auto"/>
+        <w:rPr>
+          <w:rFonts w:cstheme="minorHAnsi"/>
+          <w:sz w:val="16"/>
+          <w:szCs w:val="16"/>
+          <w:lang w:val="en-US"/>
+        </w:rPr>
+      </w:pPr>
+      <w:r>
+        <w:rPr>
+          <w:rFonts w:cstheme="minorHAnsi"/>
+          <w:sz w:val="16"/>
+          <w:szCs w:val="16"/>
+          <w:lang w:val="en-US"/>
+        </w:rPr>
+        <w:t xml:space="preserve">        </w:t>
+      </w:r>
+      <w:proofErr w:type="spellStart"/>
+      <w:proofErr w:type="gramStart"/>
+      <w:r>
+        <w:rPr>
+          <w:rFonts w:cstheme="minorHAnsi"/>
+          <w:sz w:val="16"/>
+          <w:szCs w:val="16"/>
+          <w:lang w:val="en-US"/>
+        </w:rPr>
+        <w:t>productPrice</w:t>
+      </w:r>
+      <w:proofErr w:type="spellEnd"/>
+      <w:proofErr w:type="gramEnd"/>
+      <w:r>
+        <w:rPr>
+          <w:rFonts w:cstheme="minorHAnsi"/>
+          <w:sz w:val="16"/>
+          <w:szCs w:val="16"/>
+          <w:lang w:val="en-US"/>
+        </w:rPr>
+        <w:t>: "$</w:t>
+      </w:r>
+      <w:proofErr w:type="spellStart"/>
+      <w:r>
+        <w:rPr>
+          <w:rFonts w:cstheme="minorHAnsi"/>
+          <w:sz w:val="16"/>
+          <w:szCs w:val="16"/>
+          <w:lang w:val="en-US"/>
+        </w:rPr>
+        <w:t>productDetails.price</w:t>
+      </w:r>
+      <w:proofErr w:type="spellEnd"/>
+      <w:r>
+        <w:rPr>
+          <w:rFonts w:cstheme="minorHAnsi"/>
+          <w:sz w:val="16"/>
+          <w:szCs w:val="16"/>
+          <w:lang w:val="en-US"/>
+        </w:rPr>
+        <w:t>",</w:t>
+      </w:r>
+    </w:p>
+    <w:p>
+      <w:pPr>
+        <w:spacing w:after="0" w:line="240" w:lineRule="auto"/>
+        <w:rPr>
+          <w:rFonts w:cstheme="minorHAnsi"/>
+          <w:sz w:val="16"/>
+          <w:szCs w:val="16"/>
+          <w:lang w:val="en-US"/>
+        </w:rPr>
+      </w:pPr>
+      <w:r>
+        <w:rPr>
+          <w:rFonts w:cstheme="minorHAnsi"/>
+          <w:sz w:val="16"/>
+          <w:szCs w:val="16"/>
+          <w:lang w:val="en-US"/>
+        </w:rPr>
+        <w:t xml:space="preserve">        </w:t>
+      </w:r>
+      <w:proofErr w:type="gramStart"/>
+      <w:r>
+        <w:rPr>
+          <w:rFonts w:cstheme="minorHAnsi"/>
+          <w:sz w:val="16"/>
+          <w:szCs w:val="16"/>
+          <w:lang w:val="en-US"/>
+        </w:rPr>
+        <w:t>amount</w:t>
+      </w:r>
+      <w:proofErr w:type="gramEnd"/>
+      <w:r>
+        <w:rPr>
+          <w:rFonts w:cstheme="minorHAnsi"/>
+          <w:sz w:val="16"/>
+          <w:szCs w:val="16"/>
+          <w:lang w:val="en-US"/>
+        </w:rPr>
+        <w:t>: "$amount"</w:t>
+      </w:r>
+    </w:p>
+    <w:p>
+      <w:pPr>
+        <w:spacing w:after="0" w:line="240" w:lineRule="auto"/>
+        <w:rPr>
+          <w:rFonts w:cstheme="minorHAnsi"/>
+          <w:sz w:val="16"/>
+          <w:szCs w:val="16"/>
+          <w:lang w:val="en-US"/>
+        </w:rPr>
+      </w:pPr>
+      <w:r>
+        <w:rPr>
+          <w:rFonts w:cstheme="minorHAnsi"/>
+          <w:sz w:val="16"/>
+          <w:szCs w:val="16"/>
+          <w:lang w:val="en-US"/>
+        </w:rPr>
+        <w:t xml:space="preserve">      }}</w:t>
+      </w:r>
+    </w:p>
+    <w:p>
+      <w:pPr>
+        <w:spacing w:after="0" w:line="240" w:lineRule="auto"/>
+        <w:rPr>
+          <w:rFonts w:cstheme="minorHAnsi"/>
+          <w:sz w:val="16"/>
+          <w:szCs w:val="16"/>
+          <w:lang w:val="en-US"/>
+        </w:rPr>
+      </w:pPr>
+      <w:r>
+        <w:rPr>
+          <w:rFonts w:cstheme="minorHAnsi"/>
+          <w:sz w:val="16"/>
+          <w:szCs w:val="16"/>
+          <w:lang w:val="en-US"/>
+        </w:rPr>
+        <w:t xml:space="preserve">    }</w:t>
+      </w:r>
+    </w:p>
+    <w:p>
+      <w:pPr>
+        <w:spacing w:after="0" w:line="240" w:lineRule="auto"/>
+        <w:rPr>
+          <w:rFonts w:cstheme="minorHAnsi"/>
+          <w:sz w:val="16"/>
+          <w:szCs w:val="16"/>
+          <w:lang w:val="en-US"/>
+        </w:rPr>
+      </w:pPr>
+      <w:r>
+        <w:rPr>
+          <w:rFonts w:cstheme="minorHAnsi"/>
+          <w:sz w:val="16"/>
+          <w:szCs w:val="16"/>
+          <w:lang w:val="en-US"/>
+        </w:rPr>
+        <w:t xml:space="preserve">  },</w:t>
+      </w:r>
+    </w:p>
+    <w:p>
+      <w:pPr>
+        <w:spacing w:after="0" w:line="240" w:lineRule="auto"/>
+        <w:rPr>
+          <w:rFonts w:cstheme="minorHAnsi"/>
+          <w:sz w:val="16"/>
+          <w:szCs w:val="16"/>
+          <w:lang w:val="en-US"/>
+        </w:rPr>
+      </w:pPr>
+    </w:p>
+    <w:p>
+      <w:pPr>
+        <w:spacing w:after="0" w:line="240" w:lineRule="auto"/>
+        <w:rPr>
+          <w:rFonts w:cstheme="minorHAnsi"/>
+          <w:b/>
+          <w:sz w:val="16"/>
+          <w:szCs w:val="16"/>
+          <w:lang w:val="en-US"/>
+        </w:rPr>
+      </w:pPr>
+      <w:r>
+        <w:rPr>
+          <w:rFonts w:cstheme="minorHAnsi"/>
+          <w:b/>
+          <w:sz w:val="16"/>
+          <w:szCs w:val="16"/>
+          <w:lang w:val="en-US"/>
+        </w:rPr>
+        <w:t xml:space="preserve">  // Stage 5: Sort by total amount spent in descending order</w:t>
+      </w:r>
+    </w:p>
+    <w:p>
+      <w:pPr>
+        <w:spacing w:after="0" w:line="240" w:lineRule="auto"/>
+        <w:rPr>
+          <w:rFonts w:cstheme="minorHAnsi"/>
+          <w:sz w:val="16"/>
+          <w:szCs w:val="16"/>
+          <w:lang w:val="en-US"/>
+        </w:rPr>
+      </w:pPr>
+      <w:r>
+        <w:rPr>
+          <w:rFonts w:cstheme="minorHAnsi"/>
+          <w:sz w:val="16"/>
+          <w:szCs w:val="16"/>
+          <w:lang w:val="en-US"/>
+        </w:rPr>
+        <w:t xml:space="preserve">  </w:t>
+      </w:r>
+      <w:proofErr w:type="gramStart"/>
+      <w:r>
+        <w:rPr>
+          <w:rFonts w:cstheme="minorHAnsi"/>
+          <w:sz w:val="16"/>
+          <w:szCs w:val="16"/>
+          <w:lang w:val="en-US"/>
+        </w:rPr>
+        <w:t>{ $</w:t>
+      </w:r>
+      <w:proofErr w:type="gramEnd"/>
+      <w:r>
+        <w:rPr>
+          <w:rFonts w:cstheme="minorHAnsi"/>
+          <w:sz w:val="16"/>
+          <w:szCs w:val="16"/>
+          <w:lang w:val="en-US"/>
+        </w:rPr>
+        <w:t xml:space="preserve">sort: { </w:t>
+      </w:r>
+      <w:proofErr w:type="spellStart"/>
+      <w:r>
+        <w:rPr>
+          <w:rFonts w:cstheme="minorHAnsi"/>
+          <w:sz w:val="16"/>
+          <w:szCs w:val="16"/>
+          <w:lang w:val="en-US"/>
+        </w:rPr>
+        <w:t>totalAmountSpent</w:t>
+      </w:r>
+      <w:proofErr w:type="spellEnd"/>
+      <w:r>
+        <w:rPr>
+          <w:rFonts w:cstheme="minorHAnsi"/>
+          <w:sz w:val="16"/>
+          <w:szCs w:val="16"/>
+          <w:lang w:val="en-US"/>
+        </w:rPr>
+        <w:t>: -1 } },</w:t>
+      </w:r>
+    </w:p>
+    <w:p>
+      <w:pPr>
+        <w:spacing w:after="0" w:line="240" w:lineRule="auto"/>
+        <w:rPr>
+          <w:rFonts w:cstheme="minorHAnsi"/>
+          <w:sz w:val="16"/>
+          <w:szCs w:val="16"/>
+          <w:lang w:val="en-US"/>
+        </w:rPr>
+      </w:pPr>
+    </w:p>
+    <w:p>
+      <w:pPr>
+        <w:spacing w:after="0" w:line="240" w:lineRule="auto"/>
+        <w:rPr>
+          <w:rFonts w:cstheme="minorHAnsi"/>
+          <w:b/>
+          <w:sz w:val="16"/>
+          <w:szCs w:val="16"/>
+          <w:lang w:val="en-US"/>
+        </w:rPr>
+      </w:pPr>
+      <w:r>
+        <w:rPr>
+          <w:rFonts w:cstheme="minorHAnsi"/>
+          <w:b/>
+          <w:sz w:val="16"/>
+          <w:szCs w:val="16"/>
+          <w:lang w:val="en-US"/>
+        </w:rPr>
+        <w:t xml:space="preserve">  // Stage 6: Skip the first customer (e.g., for pagination purposes)</w:t>
+      </w:r>
+    </w:p>
+    <w:p>
+      <w:pPr>
+        <w:spacing w:after="0" w:line="240" w:lineRule="auto"/>
+        <w:rPr>
+          <w:rFonts w:cstheme="minorHAnsi"/>
+          <w:sz w:val="16"/>
+          <w:szCs w:val="16"/>
+          <w:lang w:val="en-US"/>
+        </w:rPr>
+      </w:pPr>
+      <w:r>
+        <w:rPr>
+          <w:rFonts w:cstheme="minorHAnsi"/>
+          <w:sz w:val="16"/>
+          <w:szCs w:val="16"/>
+          <w:lang w:val="en-US"/>
+        </w:rPr>
+        <w:t xml:space="preserve">  </w:t>
+      </w:r>
+      <w:proofErr w:type="gramStart"/>
+      <w:r>
+        <w:rPr>
+          <w:rFonts w:cstheme="minorHAnsi"/>
+          <w:sz w:val="16"/>
+          <w:szCs w:val="16"/>
+          <w:lang w:val="en-US"/>
+        </w:rPr>
+        <w:t>{ $</w:t>
+      </w:r>
+      <w:proofErr w:type="gramEnd"/>
+      <w:r>
+        <w:rPr>
+          <w:rFonts w:cstheme="minorHAnsi"/>
+          <w:sz w:val="16"/>
+          <w:szCs w:val="16"/>
+          <w:lang w:val="en-US"/>
+        </w:rPr>
+        <w:t>skip: 1 },</w:t>
+      </w:r>
+    </w:p>
+    <w:p>
+      <w:pPr>
+        <w:spacing w:after="0" w:line="240" w:lineRule="auto"/>
+        <w:rPr>
+          <w:rFonts w:cstheme="minorHAnsi"/>
+          <w:sz w:val="16"/>
+          <w:szCs w:val="16"/>
+          <w:lang w:val="en-US"/>
+        </w:rPr>
+      </w:pPr>
+    </w:p>
+    <w:p>
+      <w:pPr>
+        <w:spacing w:after="0" w:line="240" w:lineRule="auto"/>
+        <w:rPr>
+          <w:rFonts w:cstheme="minorHAnsi"/>
+          <w:b/>
+          <w:sz w:val="16"/>
+          <w:szCs w:val="16"/>
+          <w:lang w:val="en-US"/>
+        </w:rPr>
+      </w:pPr>
+      <w:r>
+        <w:rPr>
+          <w:rFonts w:cstheme="minorHAnsi"/>
+          <w:b/>
+          <w:sz w:val="16"/>
+          <w:szCs w:val="16"/>
+          <w:lang w:val="en-US"/>
+        </w:rPr>
+        <w:t xml:space="preserve">  // Stage 7: Limit the result to only 1 document</w:t>
+      </w:r>
+    </w:p>
+    <w:p>
+      <w:pPr>
+        <w:spacing w:after="0" w:line="240" w:lineRule="auto"/>
+        <w:rPr>
+          <w:rFonts w:cstheme="minorHAnsi"/>
+          <w:sz w:val="16"/>
+          <w:szCs w:val="16"/>
+          <w:lang w:val="en-US"/>
+        </w:rPr>
+      </w:pPr>
+      <w:r>
+        <w:rPr>
+          <w:rFonts w:cstheme="minorHAnsi"/>
+          <w:sz w:val="16"/>
+          <w:szCs w:val="16"/>
+          <w:lang w:val="en-US"/>
+        </w:rPr>
+        <w:t xml:space="preserve">  </w:t>
+      </w:r>
+      <w:proofErr w:type="gramStart"/>
+      <w:r>
+        <w:rPr>
+          <w:rFonts w:cstheme="minorHAnsi"/>
+          <w:sz w:val="16"/>
+          <w:szCs w:val="16"/>
+          <w:lang w:val="en-US"/>
+        </w:rPr>
+        <w:t>{ $</w:t>
+      </w:r>
+      <w:proofErr w:type="gramEnd"/>
+      <w:r>
+        <w:rPr>
+          <w:rFonts w:cstheme="minorHAnsi"/>
+          <w:sz w:val="16"/>
+          <w:szCs w:val="16"/>
+          <w:lang w:val="en-US"/>
+        </w:rPr>
+        <w:t>limit: 1 },</w:t>
+      </w:r>
+    </w:p>
+    <w:p>
+      <w:pPr>
+        <w:spacing w:after="0" w:line="240" w:lineRule="auto"/>
+        <w:rPr>
+          <w:rFonts w:cstheme="minorHAnsi"/>
+          <w:sz w:val="16"/>
+          <w:szCs w:val="16"/>
+          <w:lang w:val="en-US"/>
+        </w:rPr>
+      </w:pPr>
+    </w:p>
+    <w:p>
+      <w:pPr>
+        <w:spacing w:after="0" w:line="240" w:lineRule="auto"/>
+        <w:rPr>
+          <w:rFonts w:cstheme="minorHAnsi"/>
+          <w:b/>
+          <w:sz w:val="16"/>
+          <w:szCs w:val="16"/>
+          <w:lang w:val="en-US"/>
+        </w:rPr>
+      </w:pPr>
+      <w:r>
+        <w:rPr>
+          <w:rFonts w:cstheme="minorHAnsi"/>
+          <w:b/>
+          <w:sz w:val="16"/>
+          <w:szCs w:val="16"/>
+          <w:lang w:val="en-US"/>
+        </w:rPr>
+        <w:t xml:space="preserve">  // Stage 8: Project the final output</w:t>
+      </w:r>
+    </w:p>
+    <w:p>
+      <w:pPr>
+        <w:spacing w:after="0" w:line="240" w:lineRule="auto"/>
+        <w:rPr>
+          <w:rFonts w:cstheme="minorHAnsi"/>
+          <w:sz w:val="16"/>
+          <w:szCs w:val="16"/>
+          <w:lang w:val="en-US"/>
+        </w:rPr>
+      </w:pPr>
+      <w:r>
+        <w:rPr>
+          <w:rFonts w:cstheme="minorHAnsi"/>
+          <w:sz w:val="16"/>
+          <w:szCs w:val="16"/>
+          <w:lang w:val="en-US"/>
+        </w:rPr>
+        <w:t xml:space="preserve">  {</w:t>
+      </w:r>
+    </w:p>
+    <w:p>
+      <w:pPr>
+        <w:spacing w:after="0" w:line="240" w:lineRule="auto"/>
+        <w:rPr>
+          <w:rFonts w:cstheme="minorHAnsi"/>
+          <w:sz w:val="16"/>
+          <w:szCs w:val="16"/>
+          <w:lang w:val="en-US"/>
+        </w:rPr>
+      </w:pPr>
+      <w:r>
+        <w:rPr>
+          <w:rFonts w:cstheme="minorHAnsi"/>
+          <w:sz w:val="16"/>
+          <w:szCs w:val="16"/>
+          <w:lang w:val="en-US"/>
+        </w:rPr>
+        <w:t xml:space="preserve">    $project: {</w:t>
+      </w:r>
+    </w:p>
+    <w:p>
+      <w:pPr>
+        <w:spacing w:after="0" w:line="240" w:lineRule="auto"/>
+        <w:rPr>
+          <w:rFonts w:cstheme="minorHAnsi"/>
+          <w:sz w:val="16"/>
+          <w:szCs w:val="16"/>
+          <w:lang w:val="en-US"/>
+        </w:rPr>
+      </w:pPr>
+      <w:r>
+        <w:rPr>
+          <w:rFonts w:cstheme="minorHAnsi"/>
+          <w:sz w:val="16"/>
+          <w:szCs w:val="16"/>
+          <w:lang w:val="en-US"/>
+        </w:rPr>
+        <w:t xml:space="preserve">      _id: 0,</w:t>
+      </w:r>
+    </w:p>
+    <w:p>
+      <w:pPr>
+        <w:spacing w:after="0" w:line="240" w:lineRule="auto"/>
+        <w:rPr>
+          <w:rFonts w:cstheme="minorHAnsi"/>
+          <w:sz w:val="16"/>
+          <w:szCs w:val="16"/>
+          <w:lang w:val="en-US"/>
+        </w:rPr>
+      </w:pPr>
+      <w:r>
+        <w:rPr>
+          <w:rFonts w:cstheme="minorHAnsi"/>
+          <w:sz w:val="16"/>
+          <w:szCs w:val="16"/>
+          <w:lang w:val="en-US"/>
+        </w:rPr>
+        <w:t xml:space="preserve">      </w:t>
+      </w:r>
+      <w:proofErr w:type="spellStart"/>
+      <w:proofErr w:type="gramStart"/>
+      <w:r>
+        <w:rPr>
+          <w:rFonts w:cstheme="minorHAnsi"/>
+          <w:sz w:val="16"/>
+          <w:szCs w:val="16"/>
+          <w:lang w:val="en-US"/>
+        </w:rPr>
+        <w:t>customerId</w:t>
+      </w:r>
+      <w:proofErr w:type="spellEnd"/>
+      <w:proofErr w:type="gramEnd"/>
+      <w:r>
+        <w:rPr>
+          <w:rFonts w:cstheme="minorHAnsi"/>
+          <w:sz w:val="16"/>
+          <w:szCs w:val="16"/>
+          <w:lang w:val="en-US"/>
+        </w:rPr>
+        <w:t>: "$_id",</w:t>
+      </w:r>
+    </w:p>
+    <w:p>
+      <w:pPr>
+        <w:spacing w:after="0" w:line="240" w:lineRule="auto"/>
+        <w:rPr>
+          <w:rFonts w:cstheme="minorHAnsi"/>
+          <w:sz w:val="16"/>
+          <w:szCs w:val="16"/>
+          <w:lang w:val="en-US"/>
+        </w:rPr>
+      </w:pPr>
+      <w:r>
+        <w:rPr>
+          <w:rFonts w:cstheme="minorHAnsi"/>
+          <w:sz w:val="16"/>
+          <w:szCs w:val="16"/>
+          <w:lang w:val="en-US"/>
+        </w:rPr>
+        <w:t xml:space="preserve">      </w:t>
+      </w:r>
+      <w:proofErr w:type="spellStart"/>
+      <w:proofErr w:type="gramStart"/>
+      <w:r>
+        <w:rPr>
+          <w:rFonts w:cstheme="minorHAnsi"/>
+          <w:sz w:val="16"/>
+          <w:szCs w:val="16"/>
+          <w:lang w:val="en-US"/>
+        </w:rPr>
+        <w:t>totalAmountSpent</w:t>
+      </w:r>
+      <w:proofErr w:type="spellEnd"/>
+      <w:proofErr w:type="gramEnd"/>
+      <w:r>
+        <w:rPr>
+          <w:rFonts w:cstheme="minorHAnsi"/>
+          <w:sz w:val="16"/>
+          <w:szCs w:val="16"/>
+          <w:lang w:val="en-US"/>
+        </w:rPr>
+        <w:t>: 1,</w:t>
+      </w:r>
+    </w:p>
+    <w:p>
+      <w:pPr>
+        <w:spacing w:after="0" w:line="240" w:lineRule="auto"/>
+        <w:rPr>
+          <w:rFonts w:cstheme="minorHAnsi"/>
+          <w:sz w:val="16"/>
+          <w:szCs w:val="16"/>
+          <w:lang w:val="en-US"/>
+        </w:rPr>
+      </w:pPr>
+      <w:r>
+        <w:rPr>
+          <w:rFonts w:cstheme="minorHAnsi"/>
+          <w:sz w:val="16"/>
+          <w:szCs w:val="16"/>
+          <w:lang w:val="en-US"/>
+        </w:rPr>
+        <w:t xml:space="preserve">      </w:t>
+      </w:r>
+      <w:proofErr w:type="gramStart"/>
+      <w:r>
+        <w:rPr>
+          <w:rFonts w:cstheme="minorHAnsi"/>
+          <w:sz w:val="16"/>
+          <w:szCs w:val="16"/>
+          <w:lang w:val="en-US"/>
+        </w:rPr>
+        <w:t>products</w:t>
+      </w:r>
+      <w:proofErr w:type="gramEnd"/>
+      <w:r>
+        <w:rPr>
+          <w:rFonts w:cstheme="minorHAnsi"/>
+          <w:sz w:val="16"/>
+          <w:szCs w:val="16"/>
+          <w:lang w:val="en-US"/>
+        </w:rPr>
+        <w:t>: 1</w:t>
+      </w:r>
+    </w:p>
+    <w:p>
+      <w:pPr>
+        <w:spacing w:after="0" w:line="240" w:lineRule="auto"/>
+        <w:rPr>
+          <w:rFonts w:cstheme="minorHAnsi"/>
+          <w:sz w:val="16"/>
+          <w:szCs w:val="16"/>
+          <w:lang w:val="en-US"/>
+        </w:rPr>
+      </w:pPr>
+      <w:r>
+        <w:rPr>
+          <w:rFonts w:cstheme="minorHAnsi"/>
+          <w:sz w:val="16"/>
+          <w:szCs w:val="16"/>
+          <w:lang w:val="en-US"/>
+        </w:rPr>
+        <w:t xml:space="preserve">    }</w:t>
+      </w:r>
+    </w:p>
+    <w:p>
+      <w:pPr>
+        <w:spacing w:after="0" w:line="240" w:lineRule="auto"/>
+        <w:rPr>
+          <w:rFonts w:cstheme="minorHAnsi"/>
+          <w:sz w:val="16"/>
+          <w:szCs w:val="16"/>
+          <w:lang w:val="en-US"/>
+        </w:rPr>
+      </w:pPr>
+      <w:r>
+        <w:rPr>
+          <w:rFonts w:cstheme="minorHAnsi"/>
+          <w:sz w:val="16"/>
+          <w:szCs w:val="16"/>
+          <w:lang w:val="en-US"/>
+        </w:rPr>
+        <w:t xml:space="preserve">  }</w:t>
+      </w:r>
+    </w:p>
+    <w:p>
+      <w:pPr>
+        <w:spacing w:after="0" w:line="240" w:lineRule="auto"/>
+        <w:rPr>
+          <w:rFonts w:cstheme="minorHAnsi"/>
+        </w:rPr>
+      </w:pPr>
+      <w:r>
+        <w:rPr>
+          <w:rFonts w:cstheme="minorHAnsi"/>
+          <w:sz w:val="16"/>
+          <w:szCs w:val="16"/>
+          <w:lang w:val="en-US"/>
+        </w:rPr>
+        <w:t>]</w:t>
+      </w:r>
+    </w:p>
+    <w:p>
+      <w:pPr>
+        <w:rPr>
+          <w:rFonts w:cstheme="minorHAnsi"/>
+          <w:b/>
+          <w:sz w:val="36"/>
+        </w:rPr>
+      </w:pPr>
       <w:bookmarkStart w:id="0" w:name="_GoBack"/>
       <w:bookmarkEnd w:id="0"/>
     </w:p>

</xml_diff>

<commit_message>
project: chat-box, multi-media are uploaded
</commit_message>
<xml_diff>
--- a/mongodb/eCommerce_db.docx
+++ b/mongodb/eCommerce_db.docx
@@ -534,7 +534,12 @@
               <w:cnfStyle w:val="000000000000" w:firstRow="0" w:lastRow="0" w:firstColumn="0" w:lastColumn="0" w:oddVBand="0" w:evenVBand="0" w:oddHBand="0" w:evenHBand="0" w:firstRowFirstColumn="0" w:firstRowLastColumn="0" w:lastRowFirstColumn="0" w:lastRowLastColumn="0"/>
             </w:pPr>
             <w:r>
-              <w:t>One-to-One (Many-to-Many with Products)</w:t>
+              <w:t>One-to-One (One</w:t>
+            </w:r>
+            <w:bookmarkStart w:id="0" w:name="_GoBack"/>
+            <w:bookmarkEnd w:id="0"/>
+            <w:r>
+              <w:t>-to-Many with Products)</w:t>
             </w:r>
           </w:p>
         </w:tc>
@@ -2007,15 +2012,7 @@
         <w:rPr>
           <w:rStyle w:val="HTMLCode"/>
         </w:rPr>
-        <w:t>": ["order001",</w:t>
-      </w:r>
-      <w:bookmarkStart w:id="0" w:name="_GoBack"/>
-      <w:bookmarkEnd w:id="0"/>
-      <w:r>
-        <w:rPr>
-          <w:rStyle w:val="HTMLCode"/>
-        </w:rPr>
-        <w:t xml:space="preserve"> "order002"],  </w:t>
+        <w:t xml:space="preserve">": ["order001", "order002"],  </w:t>
       </w:r>
     </w:p>
     <w:p>

</xml_diff>

<commit_message>
project: eCommerce server with user model
</commit_message>
<xml_diff>
--- a/mongodb/eCommerce_db.docx
+++ b/mongodb/eCommerce_db.docx
@@ -275,9 +275,9 @@
         <w:tblLook w:val="04A0" w:firstRow="1" w:lastRow="0" w:firstColumn="1" w:lastColumn="0" w:noHBand="0" w:noVBand="1"/>
       </w:tblPr>
       <w:tblGrid>
-        <w:gridCol w:w="2398"/>
-        <w:gridCol w:w="3098"/>
-        <w:gridCol w:w="5191"/>
+        <w:gridCol w:w="2414"/>
+        <w:gridCol w:w="3032"/>
+        <w:gridCol w:w="5241"/>
       </w:tblGrid>
       <w:tr>
         <w:trPr>
@@ -480,7 +480,10 @@
               <w:cnfStyle w:val="000000100000" w:firstRow="0" w:lastRow="0" w:firstColumn="0" w:lastColumn="0" w:oddVBand="0" w:evenVBand="0" w:oddHBand="1" w:evenHBand="0" w:firstRowFirstColumn="0" w:firstRowLastColumn="0" w:lastRowFirstColumn="0" w:lastRowLastColumn="0"/>
             </w:pPr>
             <w:r>
-              <w:t>One-to-One (Many-to-Many with Products)</w:t>
+              <w:t>One-to-One (One</w:t>
+            </w:r>
+            <w:r>
+              <w:t>-to-Many with Products)</w:t>
             </w:r>
           </w:p>
         </w:tc>
@@ -536,8 +539,6 @@
             <w:r>
               <w:t>One-to-One (One</w:t>
             </w:r>
-            <w:bookmarkStart w:id="0" w:name="_GoBack"/>
-            <w:bookmarkEnd w:id="0"/>
             <w:r>
               <w:t>-to-Many with Products)</w:t>
             </w:r>
@@ -1501,42 +1502,6 @@
         <w:rPr>
           <w:rStyle w:val="HTMLCode"/>
         </w:rPr>
-        <w:t xml:space="preserve">  "_id": </w:t>
-      </w:r>
-      <w:proofErr w:type="spellStart"/>
-      <w:proofErr w:type="gramStart"/>
-      <w:r>
-        <w:rPr>
-          <w:rStyle w:val="HTMLCode"/>
-        </w:rPr>
-        <w:t>ObjectId</w:t>
-      </w:r>
-      <w:proofErr w:type="spellEnd"/>
-      <w:r>
-        <w:rPr>
-          <w:rStyle w:val="HTMLCode"/>
-        </w:rPr>
-        <w:t>(</w:t>
-      </w:r>
-      <w:proofErr w:type="gramEnd"/>
-      <w:r>
-        <w:rPr>
-          <w:rStyle w:val="HTMLCode"/>
-        </w:rPr>
-        <w:t>"user123"),</w:t>
-      </w:r>
-    </w:p>
-    <w:p>
-      <w:pPr>
-        <w:pStyle w:val="HTMLPreformatted"/>
-        <w:rPr>
-          <w:rStyle w:val="HTMLCode"/>
-        </w:rPr>
-      </w:pPr>
-      <w:r>
-        <w:rPr>
-          <w:rStyle w:val="HTMLCode"/>
-        </w:rPr>
         <w:t xml:space="preserve">  "</w:t>
       </w:r>
       <w:proofErr w:type="gramStart"/>
@@ -2026,6 +1991,57 @@
         <w:rPr>
           <w:rStyle w:val="HTMLCode"/>
         </w:rPr>
+        <w:t xml:space="preserve">  </w:t>
+      </w:r>
+      <w:bookmarkStart w:id="0" w:name="_GoBack"/>
+      <w:r>
+        <w:rPr>
+          <w:rStyle w:val="HTMLCode"/>
+        </w:rPr>
+        <w:t>"</w:t>
+      </w:r>
+      <w:proofErr w:type="spellStart"/>
+      <w:proofErr w:type="gramStart"/>
+      <w:r>
+        <w:rPr>
+          <w:rStyle w:val="HTMLCode"/>
+        </w:rPr>
+        <w:t>createdAt</w:t>
+      </w:r>
+      <w:proofErr w:type="spellEnd"/>
+      <w:proofErr w:type="gramEnd"/>
+      <w:r>
+        <w:rPr>
+          <w:rStyle w:val="HTMLCode"/>
+        </w:rPr>
+        <w:t xml:space="preserve">": </w:t>
+      </w:r>
+      <w:proofErr w:type="spellStart"/>
+      <w:r>
+        <w:rPr>
+          <w:rStyle w:val="HTMLCode"/>
+        </w:rPr>
+        <w:t>ISODate</w:t>
+      </w:r>
+      <w:proofErr w:type="spellEnd"/>
+      <w:r>
+        <w:rPr>
+          <w:rStyle w:val="HTMLCode"/>
+        </w:rPr>
+        <w:t>("2025-03-11T10:00:00Z"),</w:t>
+      </w:r>
+    </w:p>
+    <w:p>
+      <w:pPr>
+        <w:pStyle w:val="HTMLPreformatted"/>
+        <w:rPr>
+          <w:rStyle w:val="HTMLCode"/>
+        </w:rPr>
+      </w:pPr>
+      <w:r>
+        <w:rPr>
+          <w:rStyle w:val="HTMLCode"/>
+        </w:rPr>
         <w:t xml:space="preserve">  "</w:t>
       </w:r>
       <w:proofErr w:type="spellStart"/>
@@ -2034,7 +2050,7 @@
         <w:rPr>
           <w:rStyle w:val="HTMLCode"/>
         </w:rPr>
-        <w:t>createdAt</w:t>
+        <w:t>updatedAt</w:t>
       </w:r>
       <w:proofErr w:type="spellEnd"/>
       <w:proofErr w:type="gramEnd"/>
@@ -2044,50 +2060,7 @@
         </w:rPr>
         <w:t xml:space="preserve">": </w:t>
       </w:r>
-      <w:proofErr w:type="spellStart"/>
-      <w:r>
-        <w:rPr>
-          <w:rStyle w:val="HTMLCode"/>
-        </w:rPr>
-        <w:t>ISODate</w:t>
-      </w:r>
-      <w:proofErr w:type="spellEnd"/>
-      <w:r>
-        <w:rPr>
-          <w:rStyle w:val="HTMLCode"/>
-        </w:rPr>
-        <w:t>("2025-03-11T10:00:00Z"),</w:t>
-      </w:r>
-    </w:p>
-    <w:p>
-      <w:pPr>
-        <w:pStyle w:val="HTMLPreformatted"/>
-        <w:rPr>
-          <w:rStyle w:val="HTMLCode"/>
-        </w:rPr>
-      </w:pPr>
-      <w:r>
-        <w:rPr>
-          <w:rStyle w:val="HTMLCode"/>
-        </w:rPr>
-        <w:t xml:space="preserve">  "</w:t>
-      </w:r>
-      <w:proofErr w:type="spellStart"/>
-      <w:proofErr w:type="gramStart"/>
-      <w:r>
-        <w:rPr>
-          <w:rStyle w:val="HTMLCode"/>
-        </w:rPr>
-        <w:t>updatedAt</w:t>
-      </w:r>
-      <w:proofErr w:type="spellEnd"/>
-      <w:proofErr w:type="gramEnd"/>
-      <w:r>
-        <w:rPr>
-          <w:rStyle w:val="HTMLCode"/>
-        </w:rPr>
-        <w:t xml:space="preserve">": </w:t>
-      </w:r>
+      <w:bookmarkEnd w:id="0"/>
       <w:proofErr w:type="spellStart"/>
       <w:r>
         <w:rPr>
@@ -2720,51 +2693,51 @@
         <w:rPr>
           <w:rStyle w:val="HTMLCode"/>
         </w:rPr>
+        <w:t xml:space="preserve">  "</w:t>
+      </w:r>
+      <w:proofErr w:type="spellStart"/>
+      <w:proofErr w:type="gramStart"/>
+      <w:r>
+        <w:rPr>
+          <w:rStyle w:val="HTMLCode"/>
+        </w:rPr>
+        <w:t>updatedAt</w:t>
+      </w:r>
+      <w:proofErr w:type="spellEnd"/>
+      <w:proofErr w:type="gramEnd"/>
+      <w:r>
+        <w:rPr>
+          <w:rStyle w:val="HTMLCode"/>
+        </w:rPr>
+        <w:t xml:space="preserve">": </w:t>
+      </w:r>
+      <w:proofErr w:type="spellStart"/>
+      <w:r>
+        <w:rPr>
+          <w:rStyle w:val="HTMLCode"/>
+        </w:rPr>
+        <w:t>ISODate</w:t>
+      </w:r>
+      <w:proofErr w:type="spellEnd"/>
+      <w:r>
+        <w:rPr>
+          <w:rStyle w:val="HTMLCode"/>
+        </w:rPr>
+        <w:t>("2025-03-11T10:00:00Z")</w:t>
+      </w:r>
+    </w:p>
+    <w:p>
+      <w:pPr>
+        <w:pStyle w:val="HTMLPreformatted"/>
+        <w:rPr>
+          <w:rStyle w:val="HTMLCode"/>
+        </w:rPr>
+      </w:pPr>
+      <w:r>
+        <w:rPr>
+          <w:rStyle w:val="HTMLCode"/>
+        </w:rPr>
         <w:lastRenderedPageBreak/>
-        <w:t xml:space="preserve">  "</w:t>
-      </w:r>
-      <w:proofErr w:type="spellStart"/>
-      <w:proofErr w:type="gramStart"/>
-      <w:r>
-        <w:rPr>
-          <w:rStyle w:val="HTMLCode"/>
-        </w:rPr>
-        <w:t>updatedAt</w:t>
-      </w:r>
-      <w:proofErr w:type="spellEnd"/>
-      <w:proofErr w:type="gramEnd"/>
-      <w:r>
-        <w:rPr>
-          <w:rStyle w:val="HTMLCode"/>
-        </w:rPr>
-        <w:t xml:space="preserve">": </w:t>
-      </w:r>
-      <w:proofErr w:type="spellStart"/>
-      <w:r>
-        <w:rPr>
-          <w:rStyle w:val="HTMLCode"/>
-        </w:rPr>
-        <w:t>ISODate</w:t>
-      </w:r>
-      <w:proofErr w:type="spellEnd"/>
-      <w:r>
-        <w:rPr>
-          <w:rStyle w:val="HTMLCode"/>
-        </w:rPr>
-        <w:t>("2025-03-11T10:00:00Z")</w:t>
-      </w:r>
-    </w:p>
-    <w:p>
-      <w:pPr>
-        <w:pStyle w:val="HTMLPreformatted"/>
-        <w:rPr>
-          <w:rStyle w:val="HTMLCode"/>
-        </w:rPr>
-      </w:pPr>
-      <w:r>
-        <w:rPr>
-          <w:rStyle w:val="HTMLCode"/>
-        </w:rPr>
         <w:t>}</w:t>
       </w:r>
     </w:p>

</xml_diff>

<commit_message>
Project: eCommerce: Product end point created with CURD operations
</commit_message>
<xml_diff>
--- a/mongodb/eCommerce_db.docx
+++ b/mongodb/eCommerce_db.docx
@@ -1970,7 +1970,15 @@
         <w:rPr>
           <w:rStyle w:val="HTMLCode"/>
         </w:rPr>
-        <w:t>orders</w:t>
+        <w:t>orde</w:t>
+      </w:r>
+      <w:bookmarkStart w:id="0" w:name="_GoBack"/>
+      <w:bookmarkEnd w:id="0"/>
+      <w:r>
+        <w:rPr>
+          <w:rStyle w:val="HTMLCode"/>
+        </w:rPr>
+        <w:t>rs</w:t>
       </w:r>
       <w:proofErr w:type="gramEnd"/>
       <w:r>
@@ -1991,14 +1999,7 @@
         <w:rPr>
           <w:rStyle w:val="HTMLCode"/>
         </w:rPr>
-        <w:t xml:space="preserve">  </w:t>
-      </w:r>
-      <w:bookmarkStart w:id="0" w:name="_GoBack"/>
-      <w:r>
-        <w:rPr>
-          <w:rStyle w:val="HTMLCode"/>
-        </w:rPr>
-        <w:t>"</w:t>
+        <w:t xml:space="preserve">  "</w:t>
       </w:r>
       <w:proofErr w:type="spellStart"/>
       <w:proofErr w:type="gramStart"/>
@@ -2060,7 +2061,6 @@
         </w:rPr>
         <w:t xml:space="preserve">": </w:t>
       </w:r>
-      <w:bookmarkEnd w:id="0"/>
       <w:proofErr w:type="spellStart"/>
       <w:r>
         <w:rPr>

</xml_diff>